<commit_message>
3rd and 4th Questions of agile and scrum is Done.
</commit_message>
<xml_diff>
--- a/Agile-and-Scrum.docx
+++ b/Agile-and-Scrum.docx
@@ -7,15 +7,15 @@
         <w:jc w:val="center"/>
         <w:rPr>
           <w:rFonts w:asciiTheme="majorBidi" w:hAnsiTheme="majorBidi" w:cstheme="majorBidi"/>
-          <w:sz w:val="36"/>
-          <w:szCs w:val="36"/>
+          <w:sz w:val="44"/>
+          <w:szCs w:val="44"/>
         </w:rPr>
       </w:pPr>
       <w:r>
         <w:rPr>
           <w:rFonts w:asciiTheme="majorBidi" w:hAnsiTheme="majorBidi" w:cstheme="majorBidi"/>
-          <w:sz w:val="36"/>
-          <w:szCs w:val="36"/>
+          <w:sz w:val="44"/>
+          <w:szCs w:val="44"/>
         </w:rPr>
         <w:t>Agile and Scrum</w:t>
       </w:r>
@@ -47,10 +47,10 @@
           <w:szCs w:val="28"/>
         </w:rPr>
         <w:drawing>
-          <wp:inline distT="0" distB="0" distL="0" distR="0" wp14:anchorId="5461ADE0" wp14:editId="79BF1542">
-            <wp:extent cx="4355465" cy="2369912"/>
-            <wp:effectExtent l="0" t="0" r="6985" b="0"/>
-            <wp:docPr id="488620825" name="Picture 1"/>
+          <wp:inline distT="0" distB="0" distL="0" distR="0" wp14:anchorId="09A3AC51" wp14:editId="39C138B9">
+            <wp:extent cx="3609975" cy="2215264"/>
+            <wp:effectExtent l="0" t="0" r="0" b="0"/>
+            <wp:docPr id="1318778404" name="Picture 1"/>
             <wp:cNvGraphicFramePr>
               <a:graphicFrameLocks xmlns:a="http://schemas.openxmlformats.org/drawingml/2006/main" noChangeAspect="1"/>
             </wp:cNvGraphicFramePr>
@@ -58,11 +58,11 @@
               <a:graphicData uri="http://schemas.openxmlformats.org/drawingml/2006/picture">
                 <pic:pic xmlns:pic="http://schemas.openxmlformats.org/drawingml/2006/picture">
                   <pic:nvPicPr>
-                    <pic:cNvPr id="488620825" name="Picture 488620825"/>
+                    <pic:cNvPr id="1318778404" name="Picture 1318778404"/>
                     <pic:cNvPicPr/>
                   </pic:nvPicPr>
                   <pic:blipFill>
-                    <a:blip r:embed="rId5" cstate="print">
+                    <a:blip r:embed="rId5">
                       <a:extLst>
                         <a:ext uri="{28A0092B-C50C-407E-A947-70E740481C1C}">
                           <a14:useLocalDpi xmlns:a14="http://schemas.microsoft.com/office/drawing/2010/main" val="0"/>
@@ -76,7 +76,7 @@
                   <pic:spPr>
                     <a:xfrm>
                       <a:off x="0" y="0"/>
-                      <a:ext cx="4371692" cy="2378741"/>
+                      <a:ext cx="3618367" cy="2220414"/>
                     </a:xfrm>
                     <a:prstGeom prst="rect">
                       <a:avLst/>
@@ -98,26 +98,28 @@
         </w:numPr>
         <w:rPr>
           <w:rFonts w:ascii="Congenial" w:hAnsi="Congenial" w:cstheme="majorBidi"/>
-          <w:sz w:val="24"/>
-          <w:szCs w:val="24"/>
+          <w:sz w:val="28"/>
+          <w:szCs w:val="28"/>
         </w:rPr>
       </w:pPr>
       <w:r>
+        <w:rPr>
+          <w:rFonts w:ascii="Congenial" w:hAnsi="Congenial" w:cstheme="majorBidi"/>
+          <w:sz w:val="28"/>
+          <w:szCs w:val="28"/>
+        </w:rPr>
+        <w:t>Explain the agile methodology of working and its purposes</w:t>
+      </w:r>
+    </w:p>
+    <w:p>
+      <w:pPr>
+        <w:pStyle w:val="ListParagraph"/>
         <w:rPr>
           <w:rFonts w:ascii="Congenial" w:hAnsi="Congenial" w:cstheme="majorBidi"/>
           <w:sz w:val="24"/>
           <w:szCs w:val="24"/>
         </w:rPr>
-        <w:t>E</w:t>
-      </w:r>
-      <w:r>
-        <w:rPr>
-          <w:rFonts w:ascii="Congenial" w:hAnsi="Congenial" w:cstheme="majorBidi"/>
-          <w:sz w:val="24"/>
-          <w:szCs w:val="24"/>
-        </w:rPr>
-        <w:t>xplain the agile methodology of working and its purposes</w:t>
-      </w:r>
+      </w:pPr>
     </w:p>
     <w:tbl>
       <w:tblPr>
@@ -150,6 +152,7 @@
                 <w:szCs w:val="24"/>
               </w:rPr>
             </w:pPr>
+            <w:bookmarkStart w:id="0" w:name="_Hlk191983903"/>
           </w:p>
           <w:p>
             <w:pPr>
@@ -553,114 +556,31 @@
               <w:t>.</w:t>
             </w:r>
           </w:p>
-          <w:p>
-            <w:pPr>
-              <w:spacing w:line="240" w:lineRule="auto"/>
-              <w:rPr>
-                <w:rFonts w:ascii="Centaur" w:hAnsi="Centaur" w:cstheme="majorBidi"/>
-                <w:sz w:val="24"/>
-                <w:szCs w:val="24"/>
-              </w:rPr>
-            </w:pPr>
-          </w:p>
         </w:tc>
       </w:tr>
     </w:tbl>
-    <w:p>
-      <w:pPr>
-        <w:pStyle w:val="ListParagraph"/>
-        <w:rPr>
-          <w:rFonts w:asciiTheme="majorBidi" w:hAnsiTheme="majorBidi" w:cstheme="majorBidi"/>
-          <w:sz w:val="24"/>
-          <w:szCs w:val="24"/>
-        </w:rPr>
-      </w:pPr>
-      <w:r>
-        <w:rPr>
-          <w:rFonts w:asciiTheme="majorBidi" w:hAnsiTheme="majorBidi" w:cstheme="majorBidi"/>
-          <w:sz w:val="24"/>
-          <w:szCs w:val="24"/>
-        </w:rPr>
-        <w:lastRenderedPageBreak/>
-        <w:br/>
-      </w:r>
-    </w:p>
+    <w:bookmarkEnd w:id="0"/>
     <w:p>
       <w:pPr>
         <w:pStyle w:val="ListParagraph"/>
         <w:numPr>
           <w:ilvl w:val="0"/>
-          <w:numId w:val="1"/>
+          <w:numId w:val="2"/>
         </w:numPr>
         <w:rPr>
           <w:rFonts w:ascii="Congenial" w:hAnsi="Congenial" w:cstheme="majorBidi"/>
-          <w:sz w:val="24"/>
-          <w:szCs w:val="24"/>
+          <w:sz w:val="28"/>
+          <w:szCs w:val="28"/>
         </w:rPr>
       </w:pPr>
       <w:r>
         <w:rPr>
           <w:rFonts w:ascii="Congenial" w:hAnsi="Congenial" w:cstheme="majorBidi"/>
-          <w:sz w:val="24"/>
-          <w:szCs w:val="24"/>
+          <w:sz w:val="28"/>
+          <w:szCs w:val="28"/>
         </w:rPr>
-        <w:t>Compare</w:t>
-      </w:r>
-      <w:r>
-        <w:rPr>
-          <w:rFonts w:ascii="Congenial" w:hAnsi="Congenial" w:cstheme="majorBidi"/>
-          <w:sz w:val="24"/>
-          <w:szCs w:val="24"/>
-        </w:rPr>
-        <w:t xml:space="preserve"> agile and waterfall </w:t>
-      </w:r>
-      <w:r>
-        <w:rPr>
-          <w:rFonts w:ascii="Congenial" w:hAnsi="Congenial" w:cstheme="majorBidi"/>
-          <w:sz w:val="24"/>
-          <w:szCs w:val="24"/>
-        </w:rPr>
-        <w:t>models:</w:t>
-      </w:r>
-      <w:r>
-        <w:rPr>
-          <w:rFonts w:ascii="Congenial" w:hAnsi="Congenial" w:cstheme="majorBidi"/>
-          <w:sz w:val="24"/>
-          <w:szCs w:val="24"/>
-        </w:rPr>
-        <w:t xml:space="preserve"> </w:t>
-      </w:r>
-      <w:r>
-        <w:rPr>
-          <w:rFonts w:ascii="Congenial" w:hAnsi="Congenial" w:cstheme="majorBidi"/>
-          <w:sz w:val="24"/>
-          <w:szCs w:val="24"/>
-        </w:rPr>
-        <w:t>advantages</w:t>
-      </w:r>
-      <w:r>
-        <w:rPr>
-          <w:rFonts w:ascii="Congenial" w:hAnsi="Congenial" w:cstheme="majorBidi"/>
-          <w:sz w:val="24"/>
-          <w:szCs w:val="24"/>
-        </w:rPr>
-        <w:t xml:space="preserve">, </w:t>
-      </w:r>
-      <w:r>
-        <w:rPr>
-          <w:rFonts w:ascii="Congenial" w:hAnsi="Congenial" w:cstheme="majorBidi"/>
-          <w:sz w:val="24"/>
-          <w:szCs w:val="24"/>
-        </w:rPr>
-        <w:t>disadvantages</w:t>
-      </w:r>
-      <w:r>
-        <w:rPr>
-          <w:rFonts w:ascii="Congenial" w:hAnsi="Congenial" w:cstheme="majorBidi"/>
-          <w:sz w:val="24"/>
-          <w:szCs w:val="24"/>
-        </w:rPr>
-        <w:t>, when to use it, best practice of both</w:t>
+        <w:lastRenderedPageBreak/>
+        <w:t>Compare agile and waterfall models: advantages, disadvantages, when to use it, best practice of both</w:t>
       </w:r>
     </w:p>
     <w:p>
@@ -686,7 +606,7 @@
       <w:tr>
         <w:tc>
           <w:tcPr>
-            <w:tcW w:w="9350" w:type="dxa"/>
+            <w:tcW w:w="8610" w:type="dxa"/>
             <w:tcBorders>
               <w:top w:val="double" w:sz="4" w:space="0" w:color="auto"/>
               <w:left w:val="double" w:sz="4" w:space="0" w:color="auto"/>
@@ -1139,6 +1059,19 @@
           <w:p>
             <w:pPr>
               <w:pStyle w:val="ListParagraph"/>
+              <w:spacing w:line="240" w:lineRule="auto"/>
+              <w:ind w:left="1440"/>
+              <w:jc w:val="both"/>
+              <w:rPr>
+                <w:rFonts w:ascii="Congenial" w:hAnsi="Congenial" w:cstheme="majorBidi"/>
+                <w:sz w:val="24"/>
+                <w:szCs w:val="24"/>
+              </w:rPr>
+            </w:pPr>
+          </w:p>
+          <w:p>
+            <w:pPr>
+              <w:pStyle w:val="ListParagraph"/>
               <w:numPr>
                 <w:ilvl w:val="0"/>
                 <w:numId w:val="11"/>
@@ -1299,18 +1232,7 @@
                 <w:sz w:val="24"/>
                 <w:szCs w:val="24"/>
               </w:rPr>
-              <w:t xml:space="preserve">Scope </w:t>
-            </w:r>
-            <w:r>
-              <w:rPr>
-                <w:rFonts w:ascii="Congenial" w:hAnsi="Congenial" w:cstheme="majorBidi"/>
-                <w:b/>
-                <w:bCs/>
-                <w:color w:val="196B24" w:themeColor="accent3"/>
-                <w:sz w:val="24"/>
-                <w:szCs w:val="24"/>
-              </w:rPr>
-              <w:t>Management:</w:t>
+              <w:t>Scope Management:</w:t>
             </w:r>
             <w:r>
               <w:rPr>
@@ -1540,6 +1462,18 @@
           </w:p>
           <w:p>
             <w:pPr>
+              <w:spacing w:line="360" w:lineRule="auto"/>
+              <w:ind w:left="1800"/>
+              <w:jc w:val="both"/>
+              <w:rPr>
+                <w:rFonts w:ascii="Congenial" w:hAnsi="Congenial" w:cstheme="majorBidi"/>
+                <w:sz w:val="24"/>
+                <w:szCs w:val="24"/>
+              </w:rPr>
+            </w:pPr>
+          </w:p>
+          <w:p>
+            <w:pPr>
               <w:pStyle w:val="ListParagraph"/>
               <w:numPr>
                 <w:ilvl w:val="0"/>
@@ -1564,6 +1498,17 @@
           </w:p>
           <w:p>
             <w:pPr>
+              <w:spacing w:line="360" w:lineRule="auto"/>
+              <w:jc w:val="both"/>
+              <w:rPr>
+                <w:rFonts w:ascii="Congenial" w:hAnsi="Congenial" w:cstheme="majorBidi"/>
+                <w:sz w:val="24"/>
+                <w:szCs w:val="24"/>
+              </w:rPr>
+            </w:pPr>
+          </w:p>
+          <w:p>
+            <w:pPr>
               <w:pStyle w:val="ListParagraph"/>
               <w:numPr>
                 <w:ilvl w:val="0"/>
@@ -1585,6 +1530,14 @@
               </w:rPr>
               <w:t>Hold regular retrospectives to improve processes</w:t>
             </w:r>
+            <w:r>
+              <w:rPr>
+                <w:rFonts w:ascii="Congenial" w:hAnsi="Congenial" w:cstheme="majorBidi"/>
+                <w:sz w:val="24"/>
+                <w:szCs w:val="24"/>
+              </w:rPr>
+              <w:t>.</w:t>
+            </w:r>
           </w:p>
           <w:p>
             <w:pPr>
@@ -1640,61 +1593,7 @@
           </w:p>
           <w:p>
             <w:pPr>
-              <w:pStyle w:val="ListParagraph"/>
               <w:spacing w:line="360" w:lineRule="auto"/>
-              <w:ind w:left="2160"/>
-              <w:jc w:val="both"/>
-              <w:rPr>
-                <w:rFonts w:ascii="Congenial" w:hAnsi="Congenial" w:cstheme="majorBidi"/>
-                <w:sz w:val="24"/>
-                <w:szCs w:val="24"/>
-              </w:rPr>
-            </w:pPr>
-          </w:p>
-          <w:p>
-            <w:pPr>
-              <w:pStyle w:val="ListParagraph"/>
-              <w:spacing w:line="360" w:lineRule="auto"/>
-              <w:ind w:left="2160"/>
-              <w:jc w:val="both"/>
-              <w:rPr>
-                <w:rFonts w:ascii="Congenial" w:hAnsi="Congenial" w:cstheme="majorBidi"/>
-                <w:sz w:val="24"/>
-                <w:szCs w:val="24"/>
-              </w:rPr>
-            </w:pPr>
-          </w:p>
-          <w:p>
-            <w:pPr>
-              <w:pStyle w:val="ListParagraph"/>
-              <w:spacing w:line="360" w:lineRule="auto"/>
-              <w:ind w:left="2160"/>
-              <w:jc w:val="both"/>
-              <w:rPr>
-                <w:rFonts w:ascii="Congenial" w:hAnsi="Congenial" w:cstheme="majorBidi"/>
-                <w:sz w:val="24"/>
-                <w:szCs w:val="24"/>
-              </w:rPr>
-            </w:pPr>
-          </w:p>
-          <w:p>
-            <w:pPr>
-              <w:pStyle w:val="ListParagraph"/>
-              <w:spacing w:line="360" w:lineRule="auto"/>
-              <w:ind w:left="2160"/>
-              <w:jc w:val="both"/>
-              <w:rPr>
-                <w:rFonts w:ascii="Congenial" w:hAnsi="Congenial" w:cstheme="majorBidi"/>
-                <w:sz w:val="24"/>
-                <w:szCs w:val="24"/>
-              </w:rPr>
-            </w:pPr>
-          </w:p>
-          <w:p>
-            <w:pPr>
-              <w:pStyle w:val="ListParagraph"/>
-              <w:spacing w:line="360" w:lineRule="auto"/>
-              <w:ind w:left="2160"/>
               <w:jc w:val="both"/>
               <w:rPr>
                 <w:rFonts w:ascii="Congenial" w:hAnsi="Congenial" w:cstheme="majorBidi"/>
@@ -1738,6 +1637,7 @@
                 <w:sz w:val="28"/>
                 <w:szCs w:val="28"/>
               </w:rPr>
+              <w:lastRenderedPageBreak/>
               <w:t>Waterfall</w:t>
             </w:r>
           </w:p>
@@ -2341,22 +2241,52 @@
           </w:p>
           <w:p>
             <w:pPr>
-              <w:jc w:val="both"/>
-              <w:rPr>
-                <w:rFonts w:ascii="Congenial" w:hAnsi="Congenial" w:cstheme="majorBidi"/>
-                <w:sz w:val="24"/>
-                <w:szCs w:val="24"/>
-              </w:rPr>
-            </w:pPr>
-          </w:p>
-          <w:p>
-            <w:pPr>
-              <w:pStyle w:val="ListParagraph"/>
-              <w:spacing w:after="160"/>
+              <w:pStyle w:val="ListParagraph"/>
+              <w:rPr>
+                <w:rFonts w:ascii="Congenial" w:hAnsi="Congenial" w:cstheme="majorBidi"/>
+                <w:color w:val="196B24" w:themeColor="accent3"/>
+                <w:sz w:val="24"/>
+                <w:szCs w:val="24"/>
+              </w:rPr>
+            </w:pPr>
+          </w:p>
+          <w:p>
+            <w:pPr>
+              <w:pStyle w:val="ListParagraph"/>
+              <w:spacing w:after="160" w:line="360" w:lineRule="auto"/>
               <w:ind w:left="2160"/>
               <w:jc w:val="both"/>
               <w:rPr>
                 <w:rFonts w:ascii="Congenial" w:hAnsi="Congenial" w:cstheme="majorBidi"/>
+                <w:color w:val="196B24" w:themeColor="accent3"/>
+                <w:sz w:val="24"/>
+                <w:szCs w:val="24"/>
+              </w:rPr>
+            </w:pPr>
+          </w:p>
+          <w:p>
+            <w:pPr>
+              <w:pStyle w:val="ListParagraph"/>
+              <w:spacing w:after="160" w:line="360" w:lineRule="auto"/>
+              <w:ind w:left="2160"/>
+              <w:jc w:val="both"/>
+              <w:rPr>
+                <w:rFonts w:ascii="Congenial" w:hAnsi="Congenial" w:cstheme="majorBidi"/>
+                <w:color w:val="196B24" w:themeColor="accent3"/>
+                <w:sz w:val="24"/>
+                <w:szCs w:val="24"/>
+              </w:rPr>
+            </w:pPr>
+          </w:p>
+          <w:p>
+            <w:pPr>
+              <w:pStyle w:val="ListParagraph"/>
+              <w:spacing w:after="160" w:line="360" w:lineRule="auto"/>
+              <w:ind w:left="2160"/>
+              <w:jc w:val="both"/>
+              <w:rPr>
+                <w:rFonts w:ascii="Congenial" w:hAnsi="Congenial" w:cstheme="majorBidi"/>
+                <w:color w:val="196B24" w:themeColor="accent3"/>
                 <w:sz w:val="24"/>
                 <w:szCs w:val="24"/>
               </w:rPr>
@@ -2385,6 +2315,7 @@
                 <w:sz w:val="24"/>
                 <w:szCs w:val="24"/>
               </w:rPr>
+              <w:lastRenderedPageBreak/>
               <w:t>When to use</w:t>
             </w:r>
           </w:p>
@@ -2730,8 +2661,9 @@
     </w:tbl>
     <w:p>
       <w:pPr>
+        <w:pStyle w:val="ListParagraph"/>
         <w:rPr>
-          <w:rFonts w:asciiTheme="majorBidi" w:hAnsiTheme="majorBidi" w:cstheme="majorBidi"/>
+          <w:rFonts w:ascii="Congenial" w:hAnsi="Congenial" w:cstheme="majorBidi"/>
           <w:sz w:val="24"/>
           <w:szCs w:val="24"/>
         </w:rPr>
@@ -2742,23 +2674,224 @@
         <w:pStyle w:val="ListParagraph"/>
         <w:rPr>
           <w:rFonts w:ascii="Congenial" w:hAnsi="Congenial" w:cstheme="majorBidi"/>
-          <w:b/>
-          <w:bCs/>
           <w:sz w:val="24"/>
           <w:szCs w:val="24"/>
         </w:rPr>
       </w:pPr>
+    </w:p>
+    <w:p>
+      <w:pPr>
+        <w:pStyle w:val="ListParagraph"/>
+        <w:numPr>
+          <w:ilvl w:val="0"/>
+          <w:numId w:val="9"/>
+        </w:numPr>
+        <w:rPr>
+          <w:rFonts w:ascii="Congenial" w:hAnsi="Congenial" w:cstheme="majorBidi"/>
+          <w:sz w:val="28"/>
+          <w:szCs w:val="28"/>
+        </w:rPr>
+      </w:pPr>
       <w:r>
         <w:rPr>
           <w:rFonts w:ascii="Congenial" w:hAnsi="Congenial" w:cstheme="majorBidi"/>
-          <w:b/>
-          <w:bCs/>
+          <w:sz w:val="28"/>
+          <w:szCs w:val="28"/>
+        </w:rPr>
+        <w:lastRenderedPageBreak/>
+        <w:t>state all the frameworks that you know are used for implementing agile</w:t>
+      </w:r>
+    </w:p>
+    <w:p>
+      <w:pPr>
+        <w:pStyle w:val="ListParagraph"/>
+        <w:rPr>
+          <w:rFonts w:ascii="Congenial" w:hAnsi="Congenial" w:cstheme="majorBidi"/>
           <w:sz w:val="24"/>
           <w:szCs w:val="24"/>
         </w:rPr>
-        <w:t>Reference</w:t>
-      </w:r>
+      </w:pPr>
     </w:p>
+    <w:tbl>
+      <w:tblPr>
+        <w:tblStyle w:val="TableGrid"/>
+        <w:tblW w:w="0" w:type="auto"/>
+        <w:tblInd w:w="720" w:type="dxa"/>
+        <w:tblLook w:val="04A0" w:firstRow="1" w:lastRow="0" w:firstColumn="1" w:lastColumn="0" w:noHBand="0" w:noVBand="1"/>
+      </w:tblPr>
+      <w:tblGrid>
+        <w:gridCol w:w="8610"/>
+      </w:tblGrid>
+      <w:tr>
+        <w:tc>
+          <w:tcPr>
+            <w:tcW w:w="9350" w:type="dxa"/>
+            <w:tcBorders>
+              <w:top w:val="double" w:sz="4" w:space="0" w:color="auto"/>
+              <w:left w:val="double" w:sz="4" w:space="0" w:color="auto"/>
+              <w:bottom w:val="double" w:sz="4" w:space="0" w:color="auto"/>
+              <w:right w:val="double" w:sz="4" w:space="0" w:color="auto"/>
+            </w:tcBorders>
+            <w:shd w:val="clear" w:color="auto" w:fill="auto"/>
+          </w:tcPr>
+          <w:p>
+            <w:pPr>
+              <w:pStyle w:val="ListParagraph"/>
+              <w:spacing w:after="160"/>
+              <w:jc w:val="both"/>
+              <w:rPr>
+                <w:rFonts w:ascii="Centaur" w:hAnsi="Centaur" w:cstheme="majorBidi"/>
+                <w:sz w:val="24"/>
+                <w:szCs w:val="24"/>
+              </w:rPr>
+            </w:pPr>
+          </w:p>
+          <w:p>
+            <w:pPr>
+              <w:pStyle w:val="ListParagraph"/>
+              <w:spacing w:after="160"/>
+              <w:jc w:val="both"/>
+              <w:rPr>
+                <w:rFonts w:ascii="Centaur" w:hAnsi="Centaur" w:cstheme="majorBidi"/>
+                <w:sz w:val="24"/>
+                <w:szCs w:val="24"/>
+              </w:rPr>
+            </w:pPr>
+            <w:r>
+              <w:rPr>
+                <w:rFonts w:ascii="Centaur" w:hAnsi="Centaur" w:cstheme="majorBidi"/>
+                <w:noProof/>
+                <w:sz w:val="24"/>
+                <w:szCs w:val="24"/>
+              </w:rPr>
+              <w:drawing>
+                <wp:inline distT="0" distB="0" distL="0" distR="0" wp14:anchorId="5563C6F3" wp14:editId="7D9A614C">
+                  <wp:extent cx="4455042" cy="2060457"/>
+                  <wp:effectExtent l="0" t="0" r="3175" b="0"/>
+                  <wp:docPr id="1502267660" name="Picture 2" descr="A diagram of a process&#10;&#10;AI-generated content may be incorrect."/>
+                  <wp:cNvGraphicFramePr>
+                    <a:graphicFrameLocks xmlns:a="http://schemas.openxmlformats.org/drawingml/2006/main" noChangeAspect="1"/>
+                  </wp:cNvGraphicFramePr>
+                  <a:graphic xmlns:a="http://schemas.openxmlformats.org/drawingml/2006/main">
+                    <a:graphicData uri="http://schemas.openxmlformats.org/drawingml/2006/picture">
+                      <pic:pic xmlns:pic="http://schemas.openxmlformats.org/drawingml/2006/picture">
+                        <pic:nvPicPr>
+                          <pic:cNvPr id="1502267660" name="Picture 2" descr="A diagram of a process&#10;&#10;AI-generated content may be incorrect."/>
+                          <pic:cNvPicPr/>
+                        </pic:nvPicPr>
+                        <pic:blipFill>
+                          <a:blip r:embed="rId8">
+                            <a:extLst>
+                              <a:ext uri="{28A0092B-C50C-407E-A947-70E740481C1C}">
+                                <a14:useLocalDpi xmlns:a14="http://schemas.microsoft.com/office/drawing/2010/main" val="0"/>
+                              </a:ext>
+                            </a:extLst>
+                          </a:blip>
+                          <a:stretch>
+                            <a:fillRect/>
+                          </a:stretch>
+                        </pic:blipFill>
+                        <pic:spPr>
+                          <a:xfrm>
+                            <a:off x="0" y="0"/>
+                            <a:ext cx="4468533" cy="2066697"/>
+                          </a:xfrm>
+                          <a:prstGeom prst="rect">
+                            <a:avLst/>
+                          </a:prstGeom>
+                        </pic:spPr>
+                      </pic:pic>
+                    </a:graphicData>
+                  </a:graphic>
+                </wp:inline>
+              </w:drawing>
+            </w:r>
+          </w:p>
+          <w:p>
+            <w:pPr>
+              <w:pStyle w:val="ListParagraph"/>
+              <w:spacing w:after="160"/>
+              <w:jc w:val="both"/>
+              <w:rPr>
+                <w:rFonts w:ascii="Centaur" w:hAnsi="Centaur" w:cstheme="majorBidi"/>
+                <w:sz w:val="24"/>
+                <w:szCs w:val="24"/>
+              </w:rPr>
+            </w:pPr>
+          </w:p>
+          <w:p>
+            <w:pPr>
+              <w:pStyle w:val="ListParagraph"/>
+              <w:numPr>
+                <w:ilvl w:val="0"/>
+                <w:numId w:val="20"/>
+              </w:numPr>
+              <w:spacing w:after="160"/>
+              <w:jc w:val="both"/>
+              <w:rPr>
+                <w:rFonts w:ascii="Congenial" w:hAnsi="Congenial" w:cstheme="majorBidi"/>
+              </w:rPr>
+            </w:pPr>
+            <w:r>
+              <w:rPr>
+                <w:rFonts w:ascii="Congenial" w:hAnsi="Congenial" w:cstheme="majorBidi"/>
+                <w:sz w:val="24"/>
+                <w:szCs w:val="24"/>
+              </w:rPr>
+              <w:t>Scrum</w:t>
+            </w:r>
+          </w:p>
+          <w:p>
+            <w:pPr>
+              <w:pStyle w:val="ListParagraph"/>
+              <w:spacing w:after="160"/>
+              <w:jc w:val="both"/>
+              <w:rPr>
+                <w:rFonts w:ascii="Congenial" w:hAnsi="Congenial" w:cstheme="majorBidi"/>
+                <w:sz w:val="24"/>
+                <w:szCs w:val="24"/>
+              </w:rPr>
+            </w:pPr>
+          </w:p>
+          <w:p>
+            <w:pPr>
+              <w:pStyle w:val="ListParagraph"/>
+              <w:numPr>
+                <w:ilvl w:val="0"/>
+                <w:numId w:val="20"/>
+              </w:numPr>
+              <w:spacing w:after="160"/>
+              <w:jc w:val="both"/>
+              <w:rPr>
+                <w:rFonts w:ascii="Congenial" w:hAnsi="Congenial" w:cstheme="majorBidi"/>
+                <w:sz w:val="24"/>
+                <w:szCs w:val="24"/>
+              </w:rPr>
+            </w:pPr>
+            <w:r>
+              <w:rPr>
+                <w:rFonts w:ascii="Congenial" w:hAnsi="Congenial" w:cstheme="majorBidi"/>
+                <w:sz w:val="24"/>
+                <w:szCs w:val="24"/>
+              </w:rPr>
+              <w:t>Kanban</w:t>
+            </w:r>
+          </w:p>
+          <w:p>
+            <w:pPr>
+              <w:pStyle w:val="ListParagraph"/>
+              <w:ind w:left="0"/>
+              <w:jc w:val="center"/>
+              <w:rPr>
+                <w:rFonts w:asciiTheme="majorBidi" w:hAnsiTheme="majorBidi" w:cstheme="majorBidi"/>
+                <w:sz w:val="24"/>
+                <w:szCs w:val="24"/>
+              </w:rPr>
+            </w:pPr>
+          </w:p>
+        </w:tc>
+      </w:tr>
+    </w:tbl>
     <w:p>
       <w:pPr>
         <w:pStyle w:val="ListParagraph"/>
@@ -2773,12 +2906,834 @@
       <w:pPr>
         <w:pStyle w:val="ListParagraph"/>
         <w:rPr>
+          <w:rFonts w:ascii="Congenial" w:hAnsi="Congenial" w:cstheme="majorBidi"/>
+          <w:b/>
+          <w:bCs/>
+          <w:sz w:val="32"/>
+          <w:szCs w:val="32"/>
+        </w:rPr>
+      </w:pPr>
+    </w:p>
+    <w:p>
+      <w:pPr>
+        <w:pStyle w:val="ListParagraph"/>
+        <w:rPr>
+          <w:rFonts w:ascii="Congenial" w:hAnsi="Congenial" w:cstheme="majorBidi"/>
+          <w:b/>
+          <w:bCs/>
+          <w:sz w:val="32"/>
+          <w:szCs w:val="32"/>
+        </w:rPr>
+      </w:pPr>
+    </w:p>
+    <w:p>
+      <w:pPr>
+        <w:pStyle w:val="ListParagraph"/>
+        <w:rPr>
+          <w:rFonts w:ascii="Congenial" w:hAnsi="Congenial" w:cstheme="majorBidi"/>
+          <w:b/>
+          <w:bCs/>
+          <w:sz w:val="32"/>
+          <w:szCs w:val="32"/>
+        </w:rPr>
+      </w:pPr>
+    </w:p>
+    <w:p>
+      <w:pPr>
+        <w:pStyle w:val="ListParagraph"/>
+        <w:rPr>
+          <w:rFonts w:ascii="Congenial" w:hAnsi="Congenial" w:cstheme="majorBidi"/>
+          <w:b/>
+          <w:bCs/>
+          <w:sz w:val="32"/>
+          <w:szCs w:val="32"/>
+        </w:rPr>
+      </w:pPr>
+    </w:p>
+    <w:p>
+      <w:pPr>
+        <w:pStyle w:val="ListParagraph"/>
+        <w:rPr>
+          <w:rFonts w:ascii="Congenial" w:hAnsi="Congenial" w:cstheme="majorBidi"/>
+          <w:b/>
+          <w:bCs/>
+          <w:sz w:val="32"/>
+          <w:szCs w:val="32"/>
+        </w:rPr>
+      </w:pPr>
+    </w:p>
+    <w:p>
+      <w:pPr>
+        <w:pStyle w:val="ListParagraph"/>
+        <w:rPr>
+          <w:rFonts w:ascii="Congenial" w:hAnsi="Congenial" w:cstheme="majorBidi"/>
+          <w:b/>
+          <w:bCs/>
+          <w:sz w:val="32"/>
+          <w:szCs w:val="32"/>
+        </w:rPr>
+      </w:pPr>
+    </w:p>
+    <w:p>
+      <w:pPr>
+        <w:pStyle w:val="ListParagraph"/>
+        <w:rPr>
+          <w:rFonts w:ascii="Congenial" w:hAnsi="Congenial" w:cstheme="majorBidi"/>
+          <w:b/>
+          <w:bCs/>
+          <w:sz w:val="32"/>
+          <w:szCs w:val="32"/>
+        </w:rPr>
+      </w:pPr>
+    </w:p>
+    <w:p>
+      <w:pPr>
+        <w:pStyle w:val="ListParagraph"/>
+        <w:rPr>
+          <w:rFonts w:ascii="Congenial" w:hAnsi="Congenial" w:cstheme="majorBidi"/>
+          <w:b/>
+          <w:bCs/>
+          <w:sz w:val="32"/>
+          <w:szCs w:val="32"/>
+        </w:rPr>
+      </w:pPr>
+    </w:p>
+    <w:p>
+      <w:pPr>
+        <w:pStyle w:val="ListParagraph"/>
+        <w:rPr>
+          <w:rFonts w:ascii="Congenial" w:hAnsi="Congenial" w:cstheme="majorBidi"/>
+          <w:b/>
+          <w:bCs/>
+          <w:sz w:val="32"/>
+          <w:szCs w:val="32"/>
+        </w:rPr>
+      </w:pPr>
+    </w:p>
+    <w:p>
+      <w:pPr>
+        <w:pStyle w:val="ListParagraph"/>
+        <w:rPr>
+          <w:rFonts w:ascii="Congenial" w:hAnsi="Congenial" w:cstheme="majorBidi"/>
+          <w:b/>
+          <w:bCs/>
+          <w:sz w:val="32"/>
+          <w:szCs w:val="32"/>
+        </w:rPr>
+      </w:pPr>
+    </w:p>
+    <w:p>
+      <w:pPr>
+        <w:pStyle w:val="ListParagraph"/>
+        <w:rPr>
+          <w:rFonts w:ascii="Congenial" w:hAnsi="Congenial" w:cstheme="majorBidi"/>
+          <w:b/>
+          <w:bCs/>
+          <w:sz w:val="32"/>
+          <w:szCs w:val="32"/>
+        </w:rPr>
+      </w:pPr>
+    </w:p>
+    <w:p>
+      <w:pPr>
+        <w:pStyle w:val="ListParagraph"/>
+        <w:rPr>
+          <w:rFonts w:ascii="Congenial" w:hAnsi="Congenial" w:cstheme="majorBidi"/>
+          <w:b/>
+          <w:bCs/>
+          <w:sz w:val="32"/>
+          <w:szCs w:val="32"/>
+        </w:rPr>
+      </w:pPr>
+    </w:p>
+    <w:p>
+      <w:pPr>
+        <w:pStyle w:val="ListParagraph"/>
+        <w:rPr>
+          <w:rFonts w:ascii="Congenial" w:hAnsi="Congenial" w:cstheme="majorBidi"/>
+          <w:b/>
+          <w:bCs/>
+          <w:sz w:val="32"/>
+          <w:szCs w:val="32"/>
+        </w:rPr>
+      </w:pPr>
+    </w:p>
+    <w:p>
+      <w:pPr>
+        <w:pStyle w:val="ListParagraph"/>
+        <w:rPr>
+          <w:rFonts w:ascii="Congenial" w:hAnsi="Congenial" w:cstheme="majorBidi"/>
+          <w:b/>
+          <w:bCs/>
+          <w:sz w:val="32"/>
+          <w:szCs w:val="32"/>
+        </w:rPr>
+      </w:pPr>
+    </w:p>
+    <w:p>
+      <w:pPr>
+        <w:pStyle w:val="ListParagraph"/>
+        <w:rPr>
+          <w:rFonts w:ascii="Congenial" w:hAnsi="Congenial" w:cstheme="majorBidi"/>
+          <w:b/>
+          <w:bCs/>
+          <w:sz w:val="32"/>
+          <w:szCs w:val="32"/>
+        </w:rPr>
+      </w:pPr>
+    </w:p>
+    <w:p>
+      <w:pPr>
+        <w:pStyle w:val="ListParagraph"/>
+        <w:rPr>
+          <w:rFonts w:ascii="Congenial" w:hAnsi="Congenial" w:cstheme="majorBidi"/>
+          <w:b/>
+          <w:bCs/>
+          <w:sz w:val="32"/>
+          <w:szCs w:val="32"/>
+        </w:rPr>
+      </w:pPr>
+    </w:p>
+    <w:p>
+      <w:pPr>
+        <w:pStyle w:val="ListParagraph"/>
+        <w:rPr>
+          <w:rFonts w:ascii="Congenial" w:hAnsi="Congenial" w:cstheme="majorBidi"/>
+          <w:b/>
+          <w:bCs/>
+          <w:sz w:val="32"/>
+          <w:szCs w:val="32"/>
+        </w:rPr>
+      </w:pPr>
+    </w:p>
+    <w:p>
+      <w:pPr>
+        <w:pStyle w:val="ListParagraph"/>
+        <w:rPr>
+          <w:rFonts w:ascii="Congenial" w:hAnsi="Congenial" w:cstheme="majorBidi"/>
+          <w:b/>
+          <w:bCs/>
+          <w:sz w:val="32"/>
+          <w:szCs w:val="32"/>
+        </w:rPr>
+      </w:pPr>
+    </w:p>
+    <w:p>
+      <w:pPr>
+        <w:pStyle w:val="ListParagraph"/>
+        <w:rPr>
+          <w:rFonts w:ascii="Congenial" w:hAnsi="Congenial" w:cstheme="majorBidi"/>
+          <w:b/>
+          <w:bCs/>
+          <w:sz w:val="32"/>
+          <w:szCs w:val="32"/>
+        </w:rPr>
+      </w:pPr>
+    </w:p>
+    <w:p>
+      <w:pPr>
+        <w:pStyle w:val="ListParagraph"/>
+        <w:numPr>
+          <w:ilvl w:val="0"/>
+          <w:numId w:val="21"/>
+        </w:numPr>
+        <w:rPr>
+          <w:rFonts w:ascii="Congenial" w:hAnsi="Congenial" w:cstheme="majorBidi"/>
+          <w:sz w:val="28"/>
+          <w:szCs w:val="28"/>
+        </w:rPr>
+      </w:pPr>
+      <w:r>
+        <w:rPr>
+          <w:rFonts w:ascii="Congenial" w:hAnsi="Congenial" w:cstheme="majorBidi"/>
+          <w:b/>
+          <w:bCs/>
+          <w:sz w:val="28"/>
+          <w:szCs w:val="28"/>
+        </w:rPr>
+        <w:lastRenderedPageBreak/>
+        <w:t xml:space="preserve"> </w:t>
+      </w:r>
+      <w:r>
+        <w:rPr>
+          <w:rFonts w:ascii="Congenial" w:hAnsi="Congenial" w:cstheme="majorBidi"/>
+          <w:sz w:val="28"/>
+          <w:szCs w:val="28"/>
+        </w:rPr>
+        <w:t xml:space="preserve">explain in detail the scrum framework for </w:t>
+      </w:r>
+      <w:r>
+        <w:rPr>
+          <w:rFonts w:ascii="Congenial" w:hAnsi="Congenial" w:cstheme="majorBidi"/>
+          <w:sz w:val="28"/>
+          <w:szCs w:val="28"/>
+        </w:rPr>
+        <w:t>agile:</w:t>
+      </w:r>
+      <w:r>
+        <w:rPr>
+          <w:rFonts w:ascii="Congenial" w:hAnsi="Congenial" w:cstheme="majorBidi"/>
+          <w:sz w:val="28"/>
+          <w:szCs w:val="28"/>
+        </w:rPr>
+        <w:t xml:space="preserve"> timing, meetings, roles</w:t>
+      </w:r>
+    </w:p>
+    <w:p>
+      <w:pPr>
+        <w:pStyle w:val="ListParagraph"/>
+        <w:rPr>
+          <w:rFonts w:ascii="Congenial" w:hAnsi="Congenial" w:cstheme="majorBidi"/>
+          <w:b/>
+          <w:bCs/>
+          <w:sz w:val="32"/>
+          <w:szCs w:val="32"/>
+        </w:rPr>
+      </w:pPr>
+    </w:p>
+    <w:tbl>
+      <w:tblPr>
+        <w:tblStyle w:val="TableGrid"/>
+        <w:tblW w:w="0" w:type="auto"/>
+        <w:tblInd w:w="720" w:type="dxa"/>
+        <w:tblLook w:val="04A0" w:firstRow="1" w:lastRow="0" w:firstColumn="1" w:lastColumn="0" w:noHBand="0" w:noVBand="1"/>
+      </w:tblPr>
+      <w:tblGrid>
+        <w:gridCol w:w="8610"/>
+      </w:tblGrid>
+      <w:tr>
+        <w:tc>
+          <w:tcPr>
+            <w:tcW w:w="9350" w:type="dxa"/>
+            <w:tcBorders>
+              <w:top w:val="double" w:sz="4" w:space="0" w:color="auto"/>
+              <w:left w:val="double" w:sz="4" w:space="0" w:color="auto"/>
+              <w:bottom w:val="double" w:sz="4" w:space="0" w:color="auto"/>
+              <w:right w:val="double" w:sz="4" w:space="0" w:color="auto"/>
+            </w:tcBorders>
+          </w:tcPr>
+          <w:p>
+            <w:pPr>
+              <w:pStyle w:val="ListParagraph"/>
+              <w:spacing w:line="240" w:lineRule="auto"/>
+              <w:rPr>
+                <w:rFonts w:ascii="Congenial" w:hAnsi="Congenial" w:cstheme="majorBidi"/>
+                <w:sz w:val="24"/>
+                <w:szCs w:val="24"/>
+              </w:rPr>
+            </w:pPr>
+          </w:p>
+          <w:p>
+            <w:pPr>
+              <w:pStyle w:val="ListParagraph"/>
+              <w:numPr>
+                <w:ilvl w:val="0"/>
+                <w:numId w:val="23"/>
+              </w:numPr>
+              <w:spacing w:line="240" w:lineRule="auto"/>
+              <w:jc w:val="both"/>
+              <w:rPr>
+                <w:rFonts w:ascii="Congenial" w:hAnsi="Congenial" w:cstheme="majorBidi"/>
+                <w:sz w:val="24"/>
+                <w:szCs w:val="24"/>
+              </w:rPr>
+            </w:pPr>
+            <w:r>
+              <w:rPr>
+                <w:rFonts w:ascii="Congenial" w:hAnsi="Congenial" w:cstheme="majorBidi"/>
+                <w:b/>
+                <w:bCs/>
+                <w:sz w:val="28"/>
+                <w:szCs w:val="28"/>
+              </w:rPr>
+              <w:t>Scrum</w:t>
+            </w:r>
+          </w:p>
+          <w:p>
+            <w:pPr>
+              <w:pStyle w:val="ListParagraph"/>
+              <w:spacing w:line="240" w:lineRule="auto"/>
+              <w:jc w:val="both"/>
+              <w:rPr>
+                <w:rFonts w:ascii="Congenial" w:hAnsi="Congenial" w:cstheme="majorBidi"/>
+                <w:sz w:val="24"/>
+                <w:szCs w:val="24"/>
+              </w:rPr>
+            </w:pPr>
+          </w:p>
+          <w:p>
+            <w:pPr>
+              <w:pStyle w:val="ListParagraph"/>
+              <w:numPr>
+                <w:ilvl w:val="2"/>
+                <w:numId w:val="3"/>
+              </w:numPr>
+              <w:spacing w:line="276" w:lineRule="auto"/>
+              <w:jc w:val="both"/>
+              <w:rPr>
+                <w:rFonts w:ascii="Congenial" w:hAnsi="Congenial" w:cstheme="majorBidi"/>
+                <w:sz w:val="24"/>
+                <w:szCs w:val="24"/>
+              </w:rPr>
+            </w:pPr>
+            <w:r>
+              <w:rPr>
+                <w:rFonts w:ascii="Congenial" w:hAnsi="Congenial" w:cstheme="majorBidi"/>
+                <w:b/>
+                <w:bCs/>
+                <w:color w:val="C00000"/>
+                <w:sz w:val="24"/>
+                <w:szCs w:val="24"/>
+              </w:rPr>
+              <w:t>Explanation:</w:t>
+            </w:r>
+            <w:r>
+              <w:rPr>
+                <w:rFonts w:ascii="Congenial" w:hAnsi="Congenial" w:cstheme="majorBidi"/>
+                <w:color w:val="E97132" w:themeColor="accent2"/>
+                <w:sz w:val="24"/>
+                <w:szCs w:val="24"/>
+              </w:rPr>
+              <w:t xml:space="preserve"> </w:t>
+            </w:r>
+            <w:r>
+              <w:rPr>
+                <w:rFonts w:ascii="Congenial" w:hAnsi="Congenial" w:cstheme="majorBidi"/>
+                <w:sz w:val="24"/>
+                <w:szCs w:val="24"/>
+              </w:rPr>
+              <w:t>Scrum is a management framework that teams use to self-organize and work towards a common goal. It describes a set of meetings, tools, and roles for efficient project delivery. Much like a sports team practicing for a big match, Scrum practices allow teams to self-manage, learn from experience, and adapt to change. Software teams use Scrum to solve complex problems cost effectively and sustainably.</w:t>
+            </w:r>
+          </w:p>
+          <w:p>
+            <w:pPr>
+              <w:pStyle w:val="ListParagraph"/>
+              <w:ind w:left="1080"/>
+              <w:jc w:val="both"/>
+              <w:rPr>
+                <w:rFonts w:ascii="Congenial" w:hAnsi="Congenial" w:cstheme="majorBidi"/>
+                <w:sz w:val="24"/>
+                <w:szCs w:val="24"/>
+              </w:rPr>
+            </w:pPr>
+          </w:p>
+          <w:p>
+            <w:pPr>
+              <w:pStyle w:val="ListParagraph"/>
+              <w:numPr>
+                <w:ilvl w:val="3"/>
+                <w:numId w:val="12"/>
+              </w:numPr>
+              <w:spacing w:line="240" w:lineRule="auto"/>
+              <w:jc w:val="both"/>
+              <w:rPr>
+                <w:rFonts w:ascii="Congenial" w:hAnsi="Congenial" w:cstheme="majorBidi"/>
+                <w:sz w:val="24"/>
+                <w:szCs w:val="24"/>
+              </w:rPr>
+            </w:pPr>
+            <w:r>
+              <w:rPr>
+                <w:rFonts w:ascii="Congenial" w:hAnsi="Congenial" w:cstheme="majorBidi"/>
+                <w:b/>
+                <w:bCs/>
+                <w:sz w:val="24"/>
+                <w:szCs w:val="24"/>
+              </w:rPr>
+              <w:t>Timing</w:t>
+            </w:r>
+            <w:r>
+              <w:rPr>
+                <w:rFonts w:ascii="Congenial" w:hAnsi="Congenial" w:cstheme="majorBidi"/>
+                <w:b/>
+                <w:bCs/>
+                <w:sz w:val="24"/>
+                <w:szCs w:val="24"/>
+              </w:rPr>
+              <w:t xml:space="preserve"> &amp; Meetings</w:t>
+            </w:r>
+          </w:p>
+          <w:p>
+            <w:pPr>
+              <w:pStyle w:val="ListParagraph"/>
+              <w:spacing w:line="240" w:lineRule="auto"/>
+              <w:ind w:left="1440"/>
+              <w:jc w:val="both"/>
+              <w:rPr>
+                <w:rFonts w:ascii="Congenial" w:hAnsi="Congenial" w:cstheme="majorBidi"/>
+                <w:sz w:val="24"/>
+                <w:szCs w:val="24"/>
+              </w:rPr>
+            </w:pPr>
+          </w:p>
+          <w:p>
+            <w:pPr>
+              <w:pStyle w:val="ListParagraph"/>
+              <w:rPr>
+                <w:rFonts w:ascii="Congenial" w:hAnsi="Congenial" w:cstheme="majorBidi"/>
+                <w:color w:val="000000" w:themeColor="text1"/>
+                <w:sz w:val="24"/>
+                <w:szCs w:val="24"/>
+              </w:rPr>
+            </w:pPr>
+            <w:r>
+              <w:rPr>
+                <w:rFonts w:ascii="Congenial" w:hAnsi="Congenial" w:cstheme="majorBidi"/>
+                <w:color w:val="000000" w:themeColor="text1"/>
+                <w:sz w:val="24"/>
+                <w:szCs w:val="24"/>
+              </w:rPr>
+              <w:drawing>
+                <wp:inline distT="0" distB="0" distL="0" distR="0" wp14:anchorId="3127D344" wp14:editId="32275F84">
+                  <wp:extent cx="4497572" cy="1649109"/>
+                  <wp:effectExtent l="0" t="0" r="0" b="8255"/>
+                  <wp:docPr id="544216604" name="Picture 1"/>
+                  <wp:cNvGraphicFramePr>
+                    <a:graphicFrameLocks xmlns:a="http://schemas.openxmlformats.org/drawingml/2006/main" noChangeAspect="1"/>
+                  </wp:cNvGraphicFramePr>
+                  <a:graphic xmlns:a="http://schemas.openxmlformats.org/drawingml/2006/main">
+                    <a:graphicData uri="http://schemas.openxmlformats.org/drawingml/2006/picture">
+                      <pic:pic xmlns:pic="http://schemas.openxmlformats.org/drawingml/2006/picture">
+                        <pic:nvPicPr>
+                          <pic:cNvPr id="544216604" name=""/>
+                          <pic:cNvPicPr/>
+                        </pic:nvPicPr>
+                        <pic:blipFill>
+                          <a:blip r:embed="rId9"/>
+                          <a:stretch>
+                            <a:fillRect/>
+                          </a:stretch>
+                        </pic:blipFill>
+                        <pic:spPr>
+                          <a:xfrm>
+                            <a:off x="0" y="0"/>
+                            <a:ext cx="4530722" cy="1661264"/>
+                          </a:xfrm>
+                          <a:prstGeom prst="rect">
+                            <a:avLst/>
+                          </a:prstGeom>
+                        </pic:spPr>
+                      </pic:pic>
+                    </a:graphicData>
+                  </a:graphic>
+                </wp:inline>
+              </w:drawing>
+            </w:r>
+          </w:p>
+          <w:p>
+            <w:pPr>
+              <w:spacing w:line="240" w:lineRule="auto"/>
+              <w:jc w:val="both"/>
+              <w:rPr>
+                <w:rFonts w:ascii="Congenial" w:hAnsi="Congenial" w:cstheme="majorBidi"/>
+                <w:b/>
+                <w:bCs/>
+                <w:sz w:val="24"/>
+                <w:szCs w:val="24"/>
+              </w:rPr>
+            </w:pPr>
+          </w:p>
+          <w:p>
+            <w:pPr>
+              <w:pStyle w:val="ListParagraph"/>
+              <w:numPr>
+                <w:ilvl w:val="3"/>
+                <w:numId w:val="12"/>
+              </w:numPr>
+              <w:spacing w:line="240" w:lineRule="auto"/>
+              <w:jc w:val="both"/>
+              <w:rPr>
+                <w:rFonts w:ascii="Congenial" w:hAnsi="Congenial" w:cstheme="majorBidi"/>
+                <w:color w:val="000000" w:themeColor="text1"/>
+                <w:sz w:val="24"/>
+                <w:szCs w:val="24"/>
+              </w:rPr>
+            </w:pPr>
+            <w:r>
+              <w:rPr>
+                <w:rFonts w:ascii="Congenial" w:hAnsi="Congenial" w:cstheme="majorBidi"/>
+                <w:b/>
+                <w:bCs/>
+                <w:sz w:val="24"/>
+                <w:szCs w:val="24"/>
+              </w:rPr>
+              <w:t>Roles</w:t>
+            </w:r>
+          </w:p>
+          <w:p>
+            <w:pPr>
+              <w:pStyle w:val="ListParagraph"/>
+              <w:numPr>
+                <w:ilvl w:val="5"/>
+                <w:numId w:val="12"/>
+              </w:numPr>
+              <w:spacing w:line="240" w:lineRule="auto"/>
+              <w:jc w:val="both"/>
+              <w:rPr>
+                <w:rFonts w:ascii="Congenial" w:hAnsi="Congenial" w:cstheme="majorBidi"/>
+                <w:color w:val="196B24" w:themeColor="accent3"/>
+                <w:sz w:val="24"/>
+                <w:szCs w:val="24"/>
+              </w:rPr>
+            </w:pPr>
+            <w:r>
+              <w:rPr>
+                <w:rFonts w:ascii="Congenial" w:hAnsi="Congenial" w:cstheme="majorBidi"/>
+                <w:b/>
+                <w:bCs/>
+                <w:color w:val="196B24" w:themeColor="accent3"/>
+                <w:sz w:val="24"/>
+                <w:szCs w:val="24"/>
+              </w:rPr>
+              <w:t>Product Owner</w:t>
+            </w:r>
+            <w:r>
+              <w:rPr>
+                <w:rFonts w:ascii="Congenial" w:hAnsi="Congenial" w:cstheme="majorBidi"/>
+                <w:b/>
+                <w:bCs/>
+                <w:color w:val="196B24" w:themeColor="accent3"/>
+                <w:sz w:val="24"/>
+                <w:szCs w:val="24"/>
+              </w:rPr>
+              <w:t>:</w:t>
+            </w:r>
+            <w:r>
+              <w:rPr>
+                <w:rFonts w:ascii="Congenial" w:hAnsi="Congenial" w:cstheme="majorBidi"/>
+                <w:color w:val="196B24" w:themeColor="accent3"/>
+                <w:sz w:val="24"/>
+                <w:szCs w:val="24"/>
+              </w:rPr>
+              <w:t xml:space="preserve"> </w:t>
+            </w:r>
+            <w:r>
+              <w:rPr>
+                <w:rFonts w:ascii="Congenial" w:hAnsi="Congenial" w:cstheme="majorBidi"/>
+                <w:color w:val="000000" w:themeColor="text1"/>
+                <w:sz w:val="24"/>
+                <w:szCs w:val="24"/>
+              </w:rPr>
+              <w:t>The Product Owner focuses on ensuring the development team delivers the most value to the business. They understand and prioritize the changing needs of end users and customers.</w:t>
+            </w:r>
+          </w:p>
+          <w:p>
+            <w:pPr>
+              <w:pStyle w:val="ListParagraph"/>
+              <w:spacing w:line="240" w:lineRule="auto"/>
+              <w:ind w:left="2160"/>
+              <w:jc w:val="both"/>
+              <w:rPr>
+                <w:rFonts w:ascii="Congenial" w:hAnsi="Congenial" w:cstheme="majorBidi"/>
+                <w:color w:val="196B24" w:themeColor="accent3"/>
+                <w:sz w:val="24"/>
+                <w:szCs w:val="24"/>
+              </w:rPr>
+            </w:pPr>
+          </w:p>
+          <w:p>
+            <w:pPr>
+              <w:pStyle w:val="ListParagraph"/>
+              <w:numPr>
+                <w:ilvl w:val="5"/>
+                <w:numId w:val="12"/>
+              </w:numPr>
+              <w:spacing w:line="240" w:lineRule="auto"/>
+              <w:jc w:val="both"/>
+              <w:rPr>
+                <w:rFonts w:ascii="Congenial" w:hAnsi="Congenial" w:cstheme="majorBidi"/>
+                <w:color w:val="196B24" w:themeColor="accent3"/>
+                <w:sz w:val="24"/>
+                <w:szCs w:val="24"/>
+              </w:rPr>
+            </w:pPr>
+            <w:r>
+              <w:rPr>
+                <w:rFonts w:ascii="Congenial" w:hAnsi="Congenial" w:cstheme="majorBidi"/>
+                <w:b/>
+                <w:bCs/>
+                <w:color w:val="196B24" w:themeColor="accent3"/>
+                <w:sz w:val="24"/>
+                <w:szCs w:val="24"/>
+              </w:rPr>
+              <w:t>Scrum leader</w:t>
+            </w:r>
+            <w:r>
+              <w:rPr>
+                <w:rFonts w:ascii="Congenial" w:hAnsi="Congenial" w:cstheme="majorBidi"/>
+                <w:color w:val="196B24" w:themeColor="accent3"/>
+                <w:sz w:val="24"/>
+                <w:szCs w:val="24"/>
+              </w:rPr>
+              <w:t>:</w:t>
+            </w:r>
+            <w:r>
+              <w:t xml:space="preserve"> </w:t>
+            </w:r>
+            <w:r>
+              <w:rPr>
+                <w:rFonts w:ascii="Congenial" w:hAnsi="Congenial" w:cstheme="majorBidi"/>
+                <w:color w:val="000000" w:themeColor="text1"/>
+                <w:sz w:val="24"/>
+                <w:szCs w:val="24"/>
+              </w:rPr>
+              <w:t>Scrum leaders are the champions for Scrum within their teams. They are accountable for the Scrum Team’s effectiveness. They coach teams, Product Owners, and the business to improve its Scrum processes and optimize delivery.</w:t>
+            </w:r>
+          </w:p>
+          <w:p>
+            <w:pPr>
+              <w:pStyle w:val="ListParagraph"/>
+              <w:spacing w:line="240" w:lineRule="auto"/>
+              <w:ind w:left="1440"/>
+              <w:jc w:val="both"/>
+              <w:rPr>
+                <w:rFonts w:ascii="Congenial" w:hAnsi="Congenial" w:cstheme="majorBidi"/>
+                <w:color w:val="000000" w:themeColor="text1"/>
+                <w:sz w:val="24"/>
+                <w:szCs w:val="24"/>
+              </w:rPr>
+            </w:pPr>
+          </w:p>
+        </w:tc>
+      </w:tr>
+    </w:tbl>
+    <w:p>
+      <w:pPr>
+        <w:pStyle w:val="ListParagraph"/>
+        <w:rPr>
+          <w:rFonts w:ascii="Congenial" w:hAnsi="Congenial" w:cstheme="majorBidi"/>
+          <w:b/>
+          <w:bCs/>
+          <w:sz w:val="32"/>
+          <w:szCs w:val="32"/>
+        </w:rPr>
+      </w:pPr>
+    </w:p>
+    <w:p>
+      <w:pPr>
+        <w:pStyle w:val="ListParagraph"/>
+        <w:rPr>
+          <w:rFonts w:ascii="Congenial" w:hAnsi="Congenial" w:cstheme="majorBidi"/>
+          <w:b/>
+          <w:bCs/>
+          <w:sz w:val="32"/>
+          <w:szCs w:val="32"/>
+        </w:rPr>
+      </w:pPr>
+    </w:p>
+    <w:p>
+      <w:pPr>
+        <w:pStyle w:val="ListParagraph"/>
+        <w:rPr>
+          <w:rFonts w:ascii="Congenial" w:hAnsi="Congenial" w:cstheme="majorBidi"/>
+          <w:b/>
+          <w:bCs/>
+          <w:sz w:val="32"/>
+          <w:szCs w:val="32"/>
+        </w:rPr>
+      </w:pPr>
+    </w:p>
+    <w:p>
+      <w:pPr>
+        <w:pStyle w:val="ListParagraph"/>
+        <w:rPr>
+          <w:rFonts w:ascii="Congenial" w:hAnsi="Congenial" w:cstheme="majorBidi"/>
+          <w:b/>
+          <w:bCs/>
+          <w:sz w:val="32"/>
+          <w:szCs w:val="32"/>
+        </w:rPr>
+      </w:pPr>
+    </w:p>
+    <w:p>
+      <w:pPr>
+        <w:pStyle w:val="ListParagraph"/>
+        <w:rPr>
+          <w:rFonts w:ascii="Congenial" w:hAnsi="Congenial" w:cstheme="majorBidi"/>
+          <w:b/>
+          <w:bCs/>
+          <w:sz w:val="32"/>
+          <w:szCs w:val="32"/>
+        </w:rPr>
+      </w:pPr>
+    </w:p>
+    <w:p>
+      <w:pPr>
+        <w:pStyle w:val="ListParagraph"/>
+        <w:rPr>
+          <w:rFonts w:ascii="Congenial" w:hAnsi="Congenial" w:cstheme="majorBidi"/>
+          <w:b/>
+          <w:bCs/>
+          <w:sz w:val="32"/>
+          <w:szCs w:val="32"/>
+        </w:rPr>
+      </w:pPr>
+    </w:p>
+    <w:p>
+      <w:pPr>
+        <w:pStyle w:val="ListParagraph"/>
+        <w:rPr>
+          <w:rFonts w:ascii="Congenial" w:hAnsi="Congenial" w:cstheme="majorBidi"/>
+          <w:b/>
+          <w:bCs/>
+          <w:sz w:val="32"/>
+          <w:szCs w:val="32"/>
+        </w:rPr>
+      </w:pPr>
+    </w:p>
+    <w:p>
+      <w:pPr>
+        <w:rPr>
+          <w:rFonts w:ascii="Congenial" w:hAnsi="Congenial" w:cstheme="majorBidi"/>
+          <w:b/>
+          <w:bCs/>
+          <w:sz w:val="32"/>
+          <w:szCs w:val="32"/>
+        </w:rPr>
+      </w:pPr>
+    </w:p>
+    <w:p>
+      <w:pPr>
+        <w:pStyle w:val="ListParagraph"/>
+        <w:rPr>
+          <w:rFonts w:ascii="Congenial" w:hAnsi="Congenial" w:cstheme="majorBidi"/>
+          <w:b/>
+          <w:bCs/>
+          <w:sz w:val="32"/>
+          <w:szCs w:val="32"/>
+        </w:rPr>
+      </w:pPr>
+      <w:r>
+        <w:rPr>
+          <w:rFonts w:ascii="Congenial" w:hAnsi="Congenial" w:cstheme="majorBidi"/>
+          <w:b/>
+          <w:bCs/>
+          <w:sz w:val="32"/>
+          <w:szCs w:val="32"/>
+        </w:rPr>
+        <w:t>Reference</w:t>
+      </w:r>
+    </w:p>
+    <w:p>
+      <w:pPr>
+        <w:pStyle w:val="ListParagraph"/>
+        <w:rPr>
           <w:rFonts w:asciiTheme="majorBidi" w:hAnsiTheme="majorBidi" w:cstheme="majorBidi"/>
           <w:sz w:val="24"/>
           <w:szCs w:val="24"/>
         </w:rPr>
       </w:pPr>
-      <w:hyperlink r:id="rId8" w:history="1">
+    </w:p>
+    <w:p>
+      <w:pPr>
+        <w:pStyle w:val="ListParagraph"/>
+        <w:rPr>
+          <w:rFonts w:asciiTheme="majorBidi" w:hAnsiTheme="majorBidi" w:cstheme="majorBidi"/>
+          <w:sz w:val="24"/>
+          <w:szCs w:val="24"/>
+        </w:rPr>
+      </w:pPr>
+      <w:hyperlink r:id="rId10" w:history="1">
         <w:r>
           <w:rPr>
             <w:rStyle w:val="Hyperlink"/>
@@ -2809,7 +3764,7 @@
           <w:szCs w:val="24"/>
         </w:rPr>
       </w:pPr>
-      <w:hyperlink r:id="rId9" w:history="1">
+      <w:hyperlink r:id="rId11" w:history="1">
         <w:r>
           <w:rPr>
             <w:rStyle w:val="Hyperlink"/>
@@ -2840,7 +3795,7 @@
           <w:szCs w:val="24"/>
         </w:rPr>
       </w:pPr>
-      <w:hyperlink r:id="rId10" w:history="1">
+      <w:hyperlink r:id="rId12" w:anchor=":~:text=Agile%20is%20ideal%20for%20dynamic,late%20in%20the%20development%20cycle" w:history="1">
         <w:r>
           <w:rPr>
             <w:rStyle w:val="Hyperlink"/>
@@ -2879,7 +3834,7 @@
           <w:szCs w:val="24"/>
         </w:rPr>
       </w:pPr>
-      <w:hyperlink r:id="rId11" w:history="1">
+      <w:hyperlink r:id="rId13" w:history="1">
         <w:r>
           <w:rPr>
             <w:rStyle w:val="Hyperlink"/>
@@ -2910,7 +3865,7 @@
           <w:szCs w:val="24"/>
         </w:rPr>
       </w:pPr>
-      <w:hyperlink r:id="rId12" w:history="1">
+      <w:hyperlink r:id="rId14" w:anchor="advantages-of-the-sdlc-waterfall-model" w:history="1">
         <w:r>
           <w:rPr>
             <w:rStyle w:val="Hyperlink"/>
@@ -2936,7 +3891,7 @@
       <w:pPr>
         <w:ind w:firstLine="720"/>
       </w:pPr>
-      <w:hyperlink r:id="rId13" w:history="1">
+      <w:hyperlink r:id="rId15" w:history="1">
         <w:r>
           <w:rPr>
             <w:rStyle w:val="Hyperlink"/>
@@ -2944,6 +3899,42 @@
           <w:t>https://www.actitime.com/project-management/what-is-waterfall-model</w:t>
         </w:r>
       </w:hyperlink>
+    </w:p>
+    <w:p>
+      <w:pPr>
+        <w:ind w:firstLine="720"/>
+      </w:pPr>
+      <w:hyperlink r:id="rId16" w:history="1">
+        <w:r>
+          <w:rPr>
+            <w:rStyle w:val="Hyperlink"/>
+          </w:rPr>
+          <w:t>https://www.veritis.com/blog/7-important-types-of-agile-methodologies/</w:t>
+        </w:r>
+      </w:hyperlink>
+    </w:p>
+    <w:p>
+      <w:pPr>
+        <w:ind w:firstLine="720"/>
+      </w:pPr>
+      <w:hyperlink r:id="rId17" w:history="1">
+        <w:r>
+          <w:rPr>
+            <w:rStyle w:val="Hyperlink"/>
+          </w:rPr>
+          <w:t>https://www.scrum.org/resources/introduction-scrum-events</w:t>
+        </w:r>
+      </w:hyperlink>
+    </w:p>
+    <w:p>
+      <w:pPr>
+        <w:ind w:firstLine="720"/>
+      </w:pPr>
+    </w:p>
+    <w:p>
+      <w:pPr>
+        <w:ind w:firstLine="720"/>
+      </w:pPr>
     </w:p>
     <w:p/>
     <w:sectPr>
@@ -2967,8 +3958,8 @@
   <w:abstractNum w:abstractNumId="0" w15:restartNumberingAfterBreak="0">
     <w:nsid w:val="023A0E25"/>
     <w:multiLevelType w:val="hybridMultilevel"/>
-    <w:tmpl w:val="187A77DE"/>
-    <w:lvl w:ilvl="0" w:tplc="5AE0A4E6">
+    <w:tmpl w:val="488A656E"/>
+    <w:lvl w:ilvl="0" w:tplc="88CC5C5A">
       <w:start w:val="1"/>
       <w:numFmt w:val="decimal"/>
       <w:lvlText w:val="%1-"/>
@@ -2980,6 +3971,8 @@
         <w:rFonts w:ascii="Centaur" w:hAnsi="Centaur" w:hint="default"/>
         <w:b/>
         <w:bCs/>
+        <w:sz w:val="32"/>
+        <w:szCs w:val="32"/>
       </w:rPr>
     </w:lvl>
     <w:lvl w:ilvl="1" w:tplc="04090019" w:tentative="1">
@@ -3282,6 +4275,305 @@
     </w:lvl>
   </w:abstractNum>
   <w:abstractNum w:abstractNumId="3" w15:restartNumberingAfterBreak="0">
+    <w:nsid w:val="15730FAA"/>
+    <w:multiLevelType w:val="hybridMultilevel"/>
+    <w:tmpl w:val="9970DCF2"/>
+    <w:lvl w:ilvl="0" w:tplc="BDFE523A">
+      <w:start w:val="1"/>
+      <w:numFmt w:val="decimal"/>
+      <w:lvlText w:val="%1-"/>
+      <w:lvlJc w:val="left"/>
+      <w:pPr>
+        <w:ind w:left="720" w:hanging="360"/>
+      </w:pPr>
+      <w:rPr>
+        <w:rFonts w:ascii="Congenial" w:hAnsi="Congenial" w:hint="default"/>
+        <w:b/>
+        <w:bCs/>
+        <w:sz w:val="28"/>
+        <w:szCs w:val="28"/>
+      </w:rPr>
+    </w:lvl>
+    <w:lvl w:ilvl="1" w:tplc="FFFFFFFF" w:tentative="1">
+      <w:start w:val="1"/>
+      <w:numFmt w:val="lowerLetter"/>
+      <w:lvlText w:val="%2."/>
+      <w:lvlJc w:val="left"/>
+      <w:pPr>
+        <w:ind w:left="1440" w:hanging="360"/>
+      </w:pPr>
+    </w:lvl>
+    <w:lvl w:ilvl="2" w:tplc="FFFFFFFF" w:tentative="1">
+      <w:start w:val="1"/>
+      <w:numFmt w:val="lowerRoman"/>
+      <w:lvlText w:val="%3."/>
+      <w:lvlJc w:val="right"/>
+      <w:pPr>
+        <w:ind w:left="2160" w:hanging="180"/>
+      </w:pPr>
+    </w:lvl>
+    <w:lvl w:ilvl="3" w:tplc="FFFFFFFF" w:tentative="1">
+      <w:start w:val="1"/>
+      <w:numFmt w:val="decimal"/>
+      <w:lvlText w:val="%4."/>
+      <w:lvlJc w:val="left"/>
+      <w:pPr>
+        <w:ind w:left="2880" w:hanging="360"/>
+      </w:pPr>
+    </w:lvl>
+    <w:lvl w:ilvl="4" w:tplc="FFFFFFFF" w:tentative="1">
+      <w:start w:val="1"/>
+      <w:numFmt w:val="lowerLetter"/>
+      <w:lvlText w:val="%5."/>
+      <w:lvlJc w:val="left"/>
+      <w:pPr>
+        <w:ind w:left="3600" w:hanging="360"/>
+      </w:pPr>
+    </w:lvl>
+    <w:lvl w:ilvl="5" w:tplc="FFFFFFFF" w:tentative="1">
+      <w:start w:val="1"/>
+      <w:numFmt w:val="lowerRoman"/>
+      <w:lvlText w:val="%6."/>
+      <w:lvlJc w:val="right"/>
+      <w:pPr>
+        <w:ind w:left="4320" w:hanging="180"/>
+      </w:pPr>
+    </w:lvl>
+    <w:lvl w:ilvl="6" w:tplc="FFFFFFFF" w:tentative="1">
+      <w:start w:val="1"/>
+      <w:numFmt w:val="decimal"/>
+      <w:lvlText w:val="%7."/>
+      <w:lvlJc w:val="left"/>
+      <w:pPr>
+        <w:ind w:left="5040" w:hanging="360"/>
+      </w:pPr>
+    </w:lvl>
+    <w:lvl w:ilvl="7" w:tplc="FFFFFFFF" w:tentative="1">
+      <w:start w:val="1"/>
+      <w:numFmt w:val="lowerLetter"/>
+      <w:lvlText w:val="%8."/>
+      <w:lvlJc w:val="left"/>
+      <w:pPr>
+        <w:ind w:left="5760" w:hanging="360"/>
+      </w:pPr>
+    </w:lvl>
+    <w:lvl w:ilvl="8" w:tplc="FFFFFFFF" w:tentative="1">
+      <w:start w:val="1"/>
+      <w:numFmt w:val="lowerRoman"/>
+      <w:lvlText w:val="%9."/>
+      <w:lvlJc w:val="right"/>
+      <w:pPr>
+        <w:ind w:left="6480" w:hanging="180"/>
+      </w:pPr>
+    </w:lvl>
+  </w:abstractNum>
+  <w:abstractNum w:abstractNumId="4" w15:restartNumberingAfterBreak="0">
+    <w:nsid w:val="19E226D9"/>
+    <w:multiLevelType w:val="hybridMultilevel"/>
+    <w:tmpl w:val="37145238"/>
+    <w:lvl w:ilvl="0" w:tplc="04090009">
+      <w:start w:val="1"/>
+      <w:numFmt w:val="bullet"/>
+      <w:lvlText w:val=""/>
+      <w:lvlJc w:val="left"/>
+      <w:pPr>
+        <w:ind w:left="720" w:hanging="360"/>
+      </w:pPr>
+      <w:rPr>
+        <w:rFonts w:ascii="Wingdings" w:hAnsi="Wingdings" w:hint="default"/>
+      </w:rPr>
+    </w:lvl>
+    <w:lvl w:ilvl="1" w:tplc="04090003" w:tentative="1">
+      <w:start w:val="1"/>
+      <w:numFmt w:val="bullet"/>
+      <w:lvlText w:val="o"/>
+      <w:lvlJc w:val="left"/>
+      <w:pPr>
+        <w:ind w:left="1440" w:hanging="360"/>
+      </w:pPr>
+      <w:rPr>
+        <w:rFonts w:ascii="Courier New" w:hAnsi="Courier New" w:cs="Courier New" w:hint="default"/>
+      </w:rPr>
+    </w:lvl>
+    <w:lvl w:ilvl="2" w:tplc="04090005" w:tentative="1">
+      <w:start w:val="1"/>
+      <w:numFmt w:val="bullet"/>
+      <w:lvlText w:val=""/>
+      <w:lvlJc w:val="left"/>
+      <w:pPr>
+        <w:ind w:left="2160" w:hanging="360"/>
+      </w:pPr>
+      <w:rPr>
+        <w:rFonts w:ascii="Wingdings" w:hAnsi="Wingdings" w:hint="default"/>
+      </w:rPr>
+    </w:lvl>
+    <w:lvl w:ilvl="3" w:tplc="04090001" w:tentative="1">
+      <w:start w:val="1"/>
+      <w:numFmt w:val="bullet"/>
+      <w:lvlText w:val=""/>
+      <w:lvlJc w:val="left"/>
+      <w:pPr>
+        <w:ind w:left="2880" w:hanging="360"/>
+      </w:pPr>
+      <w:rPr>
+        <w:rFonts w:ascii="Symbol" w:hAnsi="Symbol" w:hint="default"/>
+      </w:rPr>
+    </w:lvl>
+    <w:lvl w:ilvl="4" w:tplc="04090003" w:tentative="1">
+      <w:start w:val="1"/>
+      <w:numFmt w:val="bullet"/>
+      <w:lvlText w:val="o"/>
+      <w:lvlJc w:val="left"/>
+      <w:pPr>
+        <w:ind w:left="3600" w:hanging="360"/>
+      </w:pPr>
+      <w:rPr>
+        <w:rFonts w:ascii="Courier New" w:hAnsi="Courier New" w:cs="Courier New" w:hint="default"/>
+      </w:rPr>
+    </w:lvl>
+    <w:lvl w:ilvl="5" w:tplc="04090005" w:tentative="1">
+      <w:start w:val="1"/>
+      <w:numFmt w:val="bullet"/>
+      <w:lvlText w:val=""/>
+      <w:lvlJc w:val="left"/>
+      <w:pPr>
+        <w:ind w:left="4320" w:hanging="360"/>
+      </w:pPr>
+      <w:rPr>
+        <w:rFonts w:ascii="Wingdings" w:hAnsi="Wingdings" w:hint="default"/>
+      </w:rPr>
+    </w:lvl>
+    <w:lvl w:ilvl="6" w:tplc="04090001" w:tentative="1">
+      <w:start w:val="1"/>
+      <w:numFmt w:val="bullet"/>
+      <w:lvlText w:val=""/>
+      <w:lvlJc w:val="left"/>
+      <w:pPr>
+        <w:ind w:left="5040" w:hanging="360"/>
+      </w:pPr>
+      <w:rPr>
+        <w:rFonts w:ascii="Symbol" w:hAnsi="Symbol" w:hint="default"/>
+      </w:rPr>
+    </w:lvl>
+    <w:lvl w:ilvl="7" w:tplc="04090003" w:tentative="1">
+      <w:start w:val="1"/>
+      <w:numFmt w:val="bullet"/>
+      <w:lvlText w:val="o"/>
+      <w:lvlJc w:val="left"/>
+      <w:pPr>
+        <w:ind w:left="5760" w:hanging="360"/>
+      </w:pPr>
+      <w:rPr>
+        <w:rFonts w:ascii="Courier New" w:hAnsi="Courier New" w:cs="Courier New" w:hint="default"/>
+      </w:rPr>
+    </w:lvl>
+    <w:lvl w:ilvl="8" w:tplc="04090005" w:tentative="1">
+      <w:start w:val="1"/>
+      <w:numFmt w:val="bullet"/>
+      <w:lvlText w:val=""/>
+      <w:lvlJc w:val="left"/>
+      <w:pPr>
+        <w:ind w:left="6480" w:hanging="360"/>
+      </w:pPr>
+      <w:rPr>
+        <w:rFonts w:ascii="Wingdings" w:hAnsi="Wingdings" w:hint="default"/>
+      </w:rPr>
+    </w:lvl>
+  </w:abstractNum>
+  <w:abstractNum w:abstractNumId="5" w15:restartNumberingAfterBreak="0">
+    <w:nsid w:val="1B4B3868"/>
+    <w:multiLevelType w:val="hybridMultilevel"/>
+    <w:tmpl w:val="488A656E"/>
+    <w:lvl w:ilvl="0" w:tplc="FFFFFFFF">
+      <w:start w:val="1"/>
+      <w:numFmt w:val="decimal"/>
+      <w:lvlText w:val="%1-"/>
+      <w:lvlJc w:val="left"/>
+      <w:pPr>
+        <w:ind w:left="720" w:hanging="360"/>
+      </w:pPr>
+      <w:rPr>
+        <w:rFonts w:ascii="Centaur" w:hAnsi="Centaur" w:hint="default"/>
+        <w:b/>
+        <w:bCs/>
+        <w:sz w:val="32"/>
+        <w:szCs w:val="32"/>
+      </w:rPr>
+    </w:lvl>
+    <w:lvl w:ilvl="1" w:tplc="FFFFFFFF" w:tentative="1">
+      <w:start w:val="1"/>
+      <w:numFmt w:val="lowerLetter"/>
+      <w:lvlText w:val="%2."/>
+      <w:lvlJc w:val="left"/>
+      <w:pPr>
+        <w:ind w:left="1440" w:hanging="360"/>
+      </w:pPr>
+    </w:lvl>
+    <w:lvl w:ilvl="2" w:tplc="FFFFFFFF" w:tentative="1">
+      <w:start w:val="1"/>
+      <w:numFmt w:val="lowerRoman"/>
+      <w:lvlText w:val="%3."/>
+      <w:lvlJc w:val="right"/>
+      <w:pPr>
+        <w:ind w:left="2160" w:hanging="180"/>
+      </w:pPr>
+    </w:lvl>
+    <w:lvl w:ilvl="3" w:tplc="FFFFFFFF" w:tentative="1">
+      <w:start w:val="1"/>
+      <w:numFmt w:val="decimal"/>
+      <w:lvlText w:val="%4."/>
+      <w:lvlJc w:val="left"/>
+      <w:pPr>
+        <w:ind w:left="2880" w:hanging="360"/>
+      </w:pPr>
+    </w:lvl>
+    <w:lvl w:ilvl="4" w:tplc="FFFFFFFF" w:tentative="1">
+      <w:start w:val="1"/>
+      <w:numFmt w:val="lowerLetter"/>
+      <w:lvlText w:val="%5."/>
+      <w:lvlJc w:val="left"/>
+      <w:pPr>
+        <w:ind w:left="3600" w:hanging="360"/>
+      </w:pPr>
+    </w:lvl>
+    <w:lvl w:ilvl="5" w:tplc="FFFFFFFF" w:tentative="1">
+      <w:start w:val="1"/>
+      <w:numFmt w:val="lowerRoman"/>
+      <w:lvlText w:val="%6."/>
+      <w:lvlJc w:val="right"/>
+      <w:pPr>
+        <w:ind w:left="4320" w:hanging="180"/>
+      </w:pPr>
+    </w:lvl>
+    <w:lvl w:ilvl="6" w:tplc="FFFFFFFF" w:tentative="1">
+      <w:start w:val="1"/>
+      <w:numFmt w:val="decimal"/>
+      <w:lvlText w:val="%7."/>
+      <w:lvlJc w:val="left"/>
+      <w:pPr>
+        <w:ind w:left="5040" w:hanging="360"/>
+      </w:pPr>
+    </w:lvl>
+    <w:lvl w:ilvl="7" w:tplc="FFFFFFFF" w:tentative="1">
+      <w:start w:val="1"/>
+      <w:numFmt w:val="lowerLetter"/>
+      <w:lvlText w:val="%8."/>
+      <w:lvlJc w:val="left"/>
+      <w:pPr>
+        <w:ind w:left="5760" w:hanging="360"/>
+      </w:pPr>
+    </w:lvl>
+    <w:lvl w:ilvl="8" w:tplc="FFFFFFFF" w:tentative="1">
+      <w:start w:val="1"/>
+      <w:numFmt w:val="lowerRoman"/>
+      <w:lvlText w:val="%9."/>
+      <w:lvlJc w:val="right"/>
+      <w:pPr>
+        <w:ind w:left="6480" w:hanging="180"/>
+      </w:pPr>
+    </w:lvl>
+  </w:abstractNum>
+  <w:abstractNum w:abstractNumId="6" w15:restartNumberingAfterBreak="0">
     <w:nsid w:val="1BB47079"/>
     <w:multiLevelType w:val="multilevel"/>
     <w:tmpl w:val="04090021"/>
@@ -3394,7 +4686,7 @@
       </w:rPr>
     </w:lvl>
   </w:abstractNum>
-  <w:abstractNum w:abstractNumId="4" w15:restartNumberingAfterBreak="0">
+  <w:abstractNum w:abstractNumId="7" w15:restartNumberingAfterBreak="0">
     <w:nsid w:val="1C47002C"/>
     <w:multiLevelType w:val="multilevel"/>
     <w:tmpl w:val="71486936"/>
@@ -3507,10 +4799,123 @@
       </w:rPr>
     </w:lvl>
   </w:abstractNum>
-  <w:abstractNum w:abstractNumId="5" w15:restartNumberingAfterBreak="0">
+  <w:abstractNum w:abstractNumId="8" w15:restartNumberingAfterBreak="0">
+    <w:nsid w:val="1F2E5369"/>
+    <w:multiLevelType w:val="hybridMultilevel"/>
+    <w:tmpl w:val="477AA7E8"/>
+    <w:lvl w:ilvl="0" w:tplc="0409000B">
+      <w:start w:val="1"/>
+      <w:numFmt w:val="bullet"/>
+      <w:lvlText w:val=""/>
+      <w:lvlJc w:val="left"/>
+      <w:pPr>
+        <w:ind w:left="1440" w:hanging="360"/>
+      </w:pPr>
+      <w:rPr>
+        <w:rFonts w:ascii="Wingdings" w:hAnsi="Wingdings" w:hint="default"/>
+      </w:rPr>
+    </w:lvl>
+    <w:lvl w:ilvl="1" w:tplc="04090003" w:tentative="1">
+      <w:start w:val="1"/>
+      <w:numFmt w:val="bullet"/>
+      <w:lvlText w:val="o"/>
+      <w:lvlJc w:val="left"/>
+      <w:pPr>
+        <w:ind w:left="2160" w:hanging="360"/>
+      </w:pPr>
+      <w:rPr>
+        <w:rFonts w:ascii="Courier New" w:hAnsi="Courier New" w:cs="Courier New" w:hint="default"/>
+      </w:rPr>
+    </w:lvl>
+    <w:lvl w:ilvl="2" w:tplc="04090005" w:tentative="1">
+      <w:start w:val="1"/>
+      <w:numFmt w:val="bullet"/>
+      <w:lvlText w:val=""/>
+      <w:lvlJc w:val="left"/>
+      <w:pPr>
+        <w:ind w:left="2880" w:hanging="360"/>
+      </w:pPr>
+      <w:rPr>
+        <w:rFonts w:ascii="Wingdings" w:hAnsi="Wingdings" w:hint="default"/>
+      </w:rPr>
+    </w:lvl>
+    <w:lvl w:ilvl="3" w:tplc="04090001" w:tentative="1">
+      <w:start w:val="1"/>
+      <w:numFmt w:val="bullet"/>
+      <w:lvlText w:val=""/>
+      <w:lvlJc w:val="left"/>
+      <w:pPr>
+        <w:ind w:left="3600" w:hanging="360"/>
+      </w:pPr>
+      <w:rPr>
+        <w:rFonts w:ascii="Symbol" w:hAnsi="Symbol" w:hint="default"/>
+      </w:rPr>
+    </w:lvl>
+    <w:lvl w:ilvl="4" w:tplc="04090003" w:tentative="1">
+      <w:start w:val="1"/>
+      <w:numFmt w:val="bullet"/>
+      <w:lvlText w:val="o"/>
+      <w:lvlJc w:val="left"/>
+      <w:pPr>
+        <w:ind w:left="4320" w:hanging="360"/>
+      </w:pPr>
+      <w:rPr>
+        <w:rFonts w:ascii="Courier New" w:hAnsi="Courier New" w:cs="Courier New" w:hint="default"/>
+      </w:rPr>
+    </w:lvl>
+    <w:lvl w:ilvl="5" w:tplc="04090005" w:tentative="1">
+      <w:start w:val="1"/>
+      <w:numFmt w:val="bullet"/>
+      <w:lvlText w:val=""/>
+      <w:lvlJc w:val="left"/>
+      <w:pPr>
+        <w:ind w:left="5040" w:hanging="360"/>
+      </w:pPr>
+      <w:rPr>
+        <w:rFonts w:ascii="Wingdings" w:hAnsi="Wingdings" w:hint="default"/>
+      </w:rPr>
+    </w:lvl>
+    <w:lvl w:ilvl="6" w:tplc="04090001" w:tentative="1">
+      <w:start w:val="1"/>
+      <w:numFmt w:val="bullet"/>
+      <w:lvlText w:val=""/>
+      <w:lvlJc w:val="left"/>
+      <w:pPr>
+        <w:ind w:left="5760" w:hanging="360"/>
+      </w:pPr>
+      <w:rPr>
+        <w:rFonts w:ascii="Symbol" w:hAnsi="Symbol" w:hint="default"/>
+      </w:rPr>
+    </w:lvl>
+    <w:lvl w:ilvl="7" w:tplc="04090003" w:tentative="1">
+      <w:start w:val="1"/>
+      <w:numFmt w:val="bullet"/>
+      <w:lvlText w:val="o"/>
+      <w:lvlJc w:val="left"/>
+      <w:pPr>
+        <w:ind w:left="6480" w:hanging="360"/>
+      </w:pPr>
+      <w:rPr>
+        <w:rFonts w:ascii="Courier New" w:hAnsi="Courier New" w:cs="Courier New" w:hint="default"/>
+      </w:rPr>
+    </w:lvl>
+    <w:lvl w:ilvl="8" w:tplc="04090005" w:tentative="1">
+      <w:start w:val="1"/>
+      <w:numFmt w:val="bullet"/>
+      <w:lvlText w:val=""/>
+      <w:lvlJc w:val="left"/>
+      <w:pPr>
+        <w:ind w:left="7200" w:hanging="360"/>
+      </w:pPr>
+      <w:rPr>
+        <w:rFonts w:ascii="Wingdings" w:hAnsi="Wingdings" w:hint="default"/>
+      </w:rPr>
+    </w:lvl>
+  </w:abstractNum>
+  <w:abstractNum w:abstractNumId="9" w15:restartNumberingAfterBreak="0">
     <w:nsid w:val="20144C53"/>
     <w:multiLevelType w:val="hybridMultilevel"/>
-    <w:tmpl w:val="A942E712"/>
+    <w:tmpl w:val="13C23988"/>
     <w:lvl w:ilvl="0" w:tplc="04090001">
       <w:start w:val="1"/>
       <w:numFmt w:val="bullet"/>
@@ -3523,7 +4928,7 @@
         <w:rFonts w:ascii="Symbol" w:hAnsi="Symbol" w:hint="default"/>
       </w:rPr>
     </w:lvl>
-    <w:lvl w:ilvl="1" w:tplc="04090003" w:tentative="1">
+    <w:lvl w:ilvl="1" w:tplc="04090003">
       <w:start w:val="1"/>
       <w:numFmt w:val="bullet"/>
       <w:lvlText w:val="o"/>
@@ -3620,7 +5025,100 @@
       </w:rPr>
     </w:lvl>
   </w:abstractNum>
-  <w:abstractNum w:abstractNumId="6" w15:restartNumberingAfterBreak="0">
+  <w:abstractNum w:abstractNumId="10" w15:restartNumberingAfterBreak="0">
+    <w:nsid w:val="27B17E29"/>
+    <w:multiLevelType w:val="hybridMultilevel"/>
+    <w:tmpl w:val="C32CE53A"/>
+    <w:lvl w:ilvl="0" w:tplc="7E1EACB4">
+      <w:start w:val="4"/>
+      <w:numFmt w:val="decimal"/>
+      <w:lvlText w:val="%1-"/>
+      <w:lvlJc w:val="left"/>
+      <w:pPr>
+        <w:ind w:left="720" w:hanging="360"/>
+      </w:pPr>
+      <w:rPr>
+        <w:rFonts w:ascii="Congenial" w:hAnsi="Congenial" w:hint="default"/>
+        <w:b/>
+        <w:bCs/>
+        <w:sz w:val="32"/>
+        <w:szCs w:val="32"/>
+      </w:rPr>
+    </w:lvl>
+    <w:lvl w:ilvl="1" w:tplc="04090019" w:tentative="1">
+      <w:start w:val="1"/>
+      <w:numFmt w:val="lowerLetter"/>
+      <w:lvlText w:val="%2."/>
+      <w:lvlJc w:val="left"/>
+      <w:pPr>
+        <w:ind w:left="1440" w:hanging="360"/>
+      </w:pPr>
+    </w:lvl>
+    <w:lvl w:ilvl="2" w:tplc="0409001B" w:tentative="1">
+      <w:start w:val="1"/>
+      <w:numFmt w:val="lowerRoman"/>
+      <w:lvlText w:val="%3."/>
+      <w:lvlJc w:val="right"/>
+      <w:pPr>
+        <w:ind w:left="2160" w:hanging="180"/>
+      </w:pPr>
+    </w:lvl>
+    <w:lvl w:ilvl="3" w:tplc="0409000F" w:tentative="1">
+      <w:start w:val="1"/>
+      <w:numFmt w:val="decimal"/>
+      <w:lvlText w:val="%4."/>
+      <w:lvlJc w:val="left"/>
+      <w:pPr>
+        <w:ind w:left="2880" w:hanging="360"/>
+      </w:pPr>
+    </w:lvl>
+    <w:lvl w:ilvl="4" w:tplc="04090019" w:tentative="1">
+      <w:start w:val="1"/>
+      <w:numFmt w:val="lowerLetter"/>
+      <w:lvlText w:val="%5."/>
+      <w:lvlJc w:val="left"/>
+      <w:pPr>
+        <w:ind w:left="3600" w:hanging="360"/>
+      </w:pPr>
+    </w:lvl>
+    <w:lvl w:ilvl="5" w:tplc="0409001B" w:tentative="1">
+      <w:start w:val="1"/>
+      <w:numFmt w:val="lowerRoman"/>
+      <w:lvlText w:val="%6."/>
+      <w:lvlJc w:val="right"/>
+      <w:pPr>
+        <w:ind w:left="4320" w:hanging="180"/>
+      </w:pPr>
+    </w:lvl>
+    <w:lvl w:ilvl="6" w:tplc="0409000F" w:tentative="1">
+      <w:start w:val="1"/>
+      <w:numFmt w:val="decimal"/>
+      <w:lvlText w:val="%7."/>
+      <w:lvlJc w:val="left"/>
+      <w:pPr>
+        <w:ind w:left="5040" w:hanging="360"/>
+      </w:pPr>
+    </w:lvl>
+    <w:lvl w:ilvl="7" w:tplc="04090019" w:tentative="1">
+      <w:start w:val="1"/>
+      <w:numFmt w:val="lowerLetter"/>
+      <w:lvlText w:val="%8."/>
+      <w:lvlJc w:val="left"/>
+      <w:pPr>
+        <w:ind w:left="5760" w:hanging="360"/>
+      </w:pPr>
+    </w:lvl>
+    <w:lvl w:ilvl="8" w:tplc="0409001B" w:tentative="1">
+      <w:start w:val="1"/>
+      <w:numFmt w:val="lowerRoman"/>
+      <w:lvlText w:val="%9."/>
+      <w:lvlJc w:val="right"/>
+      <w:pPr>
+        <w:ind w:left="6480" w:hanging="180"/>
+      </w:pPr>
+    </w:lvl>
+  </w:abstractNum>
+  <w:abstractNum w:abstractNumId="11" w15:restartNumberingAfterBreak="0">
     <w:nsid w:val="289B05CF"/>
     <w:multiLevelType w:val="multilevel"/>
     <w:tmpl w:val="04090021"/>
@@ -3733,7 +5231,7 @@
       </w:rPr>
     </w:lvl>
   </w:abstractNum>
-  <w:abstractNum w:abstractNumId="7" w15:restartNumberingAfterBreak="0">
+  <w:abstractNum w:abstractNumId="12" w15:restartNumberingAfterBreak="0">
     <w:nsid w:val="2AA9451C"/>
     <w:multiLevelType w:val="hybridMultilevel"/>
     <w:tmpl w:val="B00A0D62"/>
@@ -3822,7 +5320,7 @@
       </w:pPr>
     </w:lvl>
   </w:abstractNum>
-  <w:abstractNum w:abstractNumId="8" w15:restartNumberingAfterBreak="0">
+  <w:abstractNum w:abstractNumId="13" w15:restartNumberingAfterBreak="0">
     <w:nsid w:val="2B9066E2"/>
     <w:multiLevelType w:val="multilevel"/>
     <w:tmpl w:val="04090021"/>
@@ -3935,7 +5433,7 @@
       </w:rPr>
     </w:lvl>
   </w:abstractNum>
-  <w:abstractNum w:abstractNumId="9" w15:restartNumberingAfterBreak="0">
+  <w:abstractNum w:abstractNumId="14" w15:restartNumberingAfterBreak="0">
     <w:nsid w:val="35CE560A"/>
     <w:multiLevelType w:val="multilevel"/>
     <w:tmpl w:val="A2E25C2C"/>
@@ -4048,7 +5546,7 @@
       </w:rPr>
     </w:lvl>
   </w:abstractNum>
-  <w:abstractNum w:abstractNumId="10" w15:restartNumberingAfterBreak="0">
+  <w:abstractNum w:abstractNumId="15" w15:restartNumberingAfterBreak="0">
     <w:nsid w:val="382C2CF2"/>
     <w:multiLevelType w:val="multilevel"/>
     <w:tmpl w:val="802C8FEC"/>
@@ -4161,7 +5659,7 @@
       </w:rPr>
     </w:lvl>
   </w:abstractNum>
-  <w:abstractNum w:abstractNumId="11" w15:restartNumberingAfterBreak="0">
+  <w:abstractNum w:abstractNumId="16" w15:restartNumberingAfterBreak="0">
     <w:nsid w:val="3F710FFB"/>
     <w:multiLevelType w:val="multilevel"/>
     <w:tmpl w:val="56EAD98A"/>
@@ -4274,7 +5772,120 @@
       </w:rPr>
     </w:lvl>
   </w:abstractNum>
-  <w:abstractNum w:abstractNumId="12" w15:restartNumberingAfterBreak="0">
+  <w:abstractNum w:abstractNumId="17" w15:restartNumberingAfterBreak="0">
+    <w:nsid w:val="48A35C6D"/>
+    <w:multiLevelType w:val="hybridMultilevel"/>
+    <w:tmpl w:val="0980F110"/>
+    <w:lvl w:ilvl="0" w:tplc="0409000B">
+      <w:start w:val="1"/>
+      <w:numFmt w:val="bullet"/>
+      <w:lvlText w:val=""/>
+      <w:lvlJc w:val="left"/>
+      <w:pPr>
+        <w:ind w:left="720" w:hanging="360"/>
+      </w:pPr>
+      <w:rPr>
+        <w:rFonts w:ascii="Wingdings" w:hAnsi="Wingdings" w:hint="default"/>
+      </w:rPr>
+    </w:lvl>
+    <w:lvl w:ilvl="1" w:tplc="04090003" w:tentative="1">
+      <w:start w:val="1"/>
+      <w:numFmt w:val="bullet"/>
+      <w:lvlText w:val="o"/>
+      <w:lvlJc w:val="left"/>
+      <w:pPr>
+        <w:ind w:left="1440" w:hanging="360"/>
+      </w:pPr>
+      <w:rPr>
+        <w:rFonts w:ascii="Courier New" w:hAnsi="Courier New" w:cs="Courier New" w:hint="default"/>
+      </w:rPr>
+    </w:lvl>
+    <w:lvl w:ilvl="2" w:tplc="04090005" w:tentative="1">
+      <w:start w:val="1"/>
+      <w:numFmt w:val="bullet"/>
+      <w:lvlText w:val=""/>
+      <w:lvlJc w:val="left"/>
+      <w:pPr>
+        <w:ind w:left="2160" w:hanging="360"/>
+      </w:pPr>
+      <w:rPr>
+        <w:rFonts w:ascii="Wingdings" w:hAnsi="Wingdings" w:hint="default"/>
+      </w:rPr>
+    </w:lvl>
+    <w:lvl w:ilvl="3" w:tplc="04090001" w:tentative="1">
+      <w:start w:val="1"/>
+      <w:numFmt w:val="bullet"/>
+      <w:lvlText w:val=""/>
+      <w:lvlJc w:val="left"/>
+      <w:pPr>
+        <w:ind w:left="2880" w:hanging="360"/>
+      </w:pPr>
+      <w:rPr>
+        <w:rFonts w:ascii="Symbol" w:hAnsi="Symbol" w:hint="default"/>
+      </w:rPr>
+    </w:lvl>
+    <w:lvl w:ilvl="4" w:tplc="04090003" w:tentative="1">
+      <w:start w:val="1"/>
+      <w:numFmt w:val="bullet"/>
+      <w:lvlText w:val="o"/>
+      <w:lvlJc w:val="left"/>
+      <w:pPr>
+        <w:ind w:left="3600" w:hanging="360"/>
+      </w:pPr>
+      <w:rPr>
+        <w:rFonts w:ascii="Courier New" w:hAnsi="Courier New" w:cs="Courier New" w:hint="default"/>
+      </w:rPr>
+    </w:lvl>
+    <w:lvl w:ilvl="5" w:tplc="04090005" w:tentative="1">
+      <w:start w:val="1"/>
+      <w:numFmt w:val="bullet"/>
+      <w:lvlText w:val=""/>
+      <w:lvlJc w:val="left"/>
+      <w:pPr>
+        <w:ind w:left="4320" w:hanging="360"/>
+      </w:pPr>
+      <w:rPr>
+        <w:rFonts w:ascii="Wingdings" w:hAnsi="Wingdings" w:hint="default"/>
+      </w:rPr>
+    </w:lvl>
+    <w:lvl w:ilvl="6" w:tplc="04090001" w:tentative="1">
+      <w:start w:val="1"/>
+      <w:numFmt w:val="bullet"/>
+      <w:lvlText w:val=""/>
+      <w:lvlJc w:val="left"/>
+      <w:pPr>
+        <w:ind w:left="5040" w:hanging="360"/>
+      </w:pPr>
+      <w:rPr>
+        <w:rFonts w:ascii="Symbol" w:hAnsi="Symbol" w:hint="default"/>
+      </w:rPr>
+    </w:lvl>
+    <w:lvl w:ilvl="7" w:tplc="04090003" w:tentative="1">
+      <w:start w:val="1"/>
+      <w:numFmt w:val="bullet"/>
+      <w:lvlText w:val="o"/>
+      <w:lvlJc w:val="left"/>
+      <w:pPr>
+        <w:ind w:left="5760" w:hanging="360"/>
+      </w:pPr>
+      <w:rPr>
+        <w:rFonts w:ascii="Courier New" w:hAnsi="Courier New" w:cs="Courier New" w:hint="default"/>
+      </w:rPr>
+    </w:lvl>
+    <w:lvl w:ilvl="8" w:tplc="04090005" w:tentative="1">
+      <w:start w:val="1"/>
+      <w:numFmt w:val="bullet"/>
+      <w:lvlText w:val=""/>
+      <w:lvlJc w:val="left"/>
+      <w:pPr>
+        <w:ind w:left="6480" w:hanging="360"/>
+      </w:pPr>
+      <w:rPr>
+        <w:rFonts w:ascii="Wingdings" w:hAnsi="Wingdings" w:hint="default"/>
+      </w:rPr>
+    </w:lvl>
+  </w:abstractNum>
+  <w:abstractNum w:abstractNumId="18" w15:restartNumberingAfterBreak="0">
     <w:nsid w:val="56D74E57"/>
     <w:multiLevelType w:val="multilevel"/>
     <w:tmpl w:val="04090021"/>
@@ -4387,11 +5998,11 @@
       </w:rPr>
     </w:lvl>
   </w:abstractNum>
-  <w:abstractNum w:abstractNumId="13" w15:restartNumberingAfterBreak="0">
+  <w:abstractNum w:abstractNumId="19" w15:restartNumberingAfterBreak="0">
     <w:nsid w:val="58CD7E5E"/>
     <w:multiLevelType w:val="hybridMultilevel"/>
-    <w:tmpl w:val="7A625F00"/>
-    <w:lvl w:ilvl="0" w:tplc="11820DB6">
+    <w:tmpl w:val="448ACB6A"/>
+    <w:lvl w:ilvl="0" w:tplc="2BBACCD8">
       <w:start w:val="1"/>
       <w:numFmt w:val="decimal"/>
       <w:lvlText w:val="%1-"/>
@@ -4403,6 +6014,8 @@
         <w:rFonts w:ascii="Congenial" w:hAnsi="Congenial" w:hint="default"/>
         <w:b/>
         <w:bCs/>
+        <w:sz w:val="32"/>
+        <w:szCs w:val="32"/>
       </w:rPr>
     </w:lvl>
     <w:lvl w:ilvl="1" w:tplc="FFFFFFFF" w:tentative="1">
@@ -4478,10 +6091,99 @@
       </w:pPr>
     </w:lvl>
   </w:abstractNum>
-  <w:abstractNum w:abstractNumId="14" w15:restartNumberingAfterBreak="0">
+  <w:abstractNum w:abstractNumId="20" w15:restartNumberingAfterBreak="0">
+    <w:nsid w:val="58FD2356"/>
+    <w:multiLevelType w:val="hybridMultilevel"/>
+    <w:tmpl w:val="B00A0D62"/>
+    <w:lvl w:ilvl="0" w:tplc="FFFFFFFF">
+      <w:start w:val="1"/>
+      <w:numFmt w:val="decimal"/>
+      <w:lvlText w:val="%1."/>
+      <w:lvlJc w:val="left"/>
+      <w:pPr>
+        <w:ind w:left="2160" w:hanging="360"/>
+      </w:pPr>
+      <w:rPr>
+        <w:color w:val="196B24" w:themeColor="accent3"/>
+      </w:rPr>
+    </w:lvl>
+    <w:lvl w:ilvl="1" w:tplc="FFFFFFFF" w:tentative="1">
+      <w:start w:val="1"/>
+      <w:numFmt w:val="lowerLetter"/>
+      <w:lvlText w:val="%2."/>
+      <w:lvlJc w:val="left"/>
+      <w:pPr>
+        <w:ind w:left="2880" w:hanging="360"/>
+      </w:pPr>
+    </w:lvl>
+    <w:lvl w:ilvl="2" w:tplc="FFFFFFFF" w:tentative="1">
+      <w:start w:val="1"/>
+      <w:numFmt w:val="lowerRoman"/>
+      <w:lvlText w:val="%3."/>
+      <w:lvlJc w:val="right"/>
+      <w:pPr>
+        <w:ind w:left="3600" w:hanging="180"/>
+      </w:pPr>
+    </w:lvl>
+    <w:lvl w:ilvl="3" w:tplc="FFFFFFFF" w:tentative="1">
+      <w:start w:val="1"/>
+      <w:numFmt w:val="decimal"/>
+      <w:lvlText w:val="%4."/>
+      <w:lvlJc w:val="left"/>
+      <w:pPr>
+        <w:ind w:left="4320" w:hanging="360"/>
+      </w:pPr>
+    </w:lvl>
+    <w:lvl w:ilvl="4" w:tplc="FFFFFFFF" w:tentative="1">
+      <w:start w:val="1"/>
+      <w:numFmt w:val="lowerLetter"/>
+      <w:lvlText w:val="%5."/>
+      <w:lvlJc w:val="left"/>
+      <w:pPr>
+        <w:ind w:left="5040" w:hanging="360"/>
+      </w:pPr>
+    </w:lvl>
+    <w:lvl w:ilvl="5" w:tplc="FFFFFFFF" w:tentative="1">
+      <w:start w:val="1"/>
+      <w:numFmt w:val="lowerRoman"/>
+      <w:lvlText w:val="%6."/>
+      <w:lvlJc w:val="right"/>
+      <w:pPr>
+        <w:ind w:left="5760" w:hanging="180"/>
+      </w:pPr>
+    </w:lvl>
+    <w:lvl w:ilvl="6" w:tplc="FFFFFFFF" w:tentative="1">
+      <w:start w:val="1"/>
+      <w:numFmt w:val="decimal"/>
+      <w:lvlText w:val="%7."/>
+      <w:lvlJc w:val="left"/>
+      <w:pPr>
+        <w:ind w:left="6480" w:hanging="360"/>
+      </w:pPr>
+    </w:lvl>
+    <w:lvl w:ilvl="7" w:tplc="FFFFFFFF" w:tentative="1">
+      <w:start w:val="1"/>
+      <w:numFmt w:val="lowerLetter"/>
+      <w:lvlText w:val="%8."/>
+      <w:lvlJc w:val="left"/>
+      <w:pPr>
+        <w:ind w:left="7200" w:hanging="360"/>
+      </w:pPr>
+    </w:lvl>
+    <w:lvl w:ilvl="8" w:tplc="FFFFFFFF" w:tentative="1">
+      <w:start w:val="1"/>
+      <w:numFmt w:val="lowerRoman"/>
+      <w:lvlText w:val="%9."/>
+      <w:lvlJc w:val="right"/>
+      <w:pPr>
+        <w:ind w:left="7920" w:hanging="180"/>
+      </w:pPr>
+    </w:lvl>
+  </w:abstractNum>
+  <w:abstractNum w:abstractNumId="21" w15:restartNumberingAfterBreak="0">
     <w:nsid w:val="60100DB2"/>
     <w:multiLevelType w:val="multilevel"/>
-    <w:tmpl w:val="2744E460"/>
+    <w:tmpl w:val="09D2100C"/>
     <w:lvl w:ilvl="0">
       <w:start w:val="1"/>
       <w:numFmt w:val="bullet"/>
@@ -4545,13 +6247,13 @@
     <w:lvl w:ilvl="5">
       <w:start w:val="1"/>
       <w:numFmt w:val="bullet"/>
-      <w:lvlText w:val=""/>
+      <w:lvlText w:val=""/>
       <w:lvlJc w:val="left"/>
       <w:pPr>
         <w:ind w:left="2160" w:hanging="360"/>
       </w:pPr>
       <w:rPr>
-        <w:rFonts w:ascii="Wingdings" w:hAnsi="Wingdings" w:hint="default"/>
+        <w:rFonts w:ascii="Symbol" w:hAnsi="Symbol" w:hint="default"/>
       </w:rPr>
     </w:lvl>
     <w:lvl w:ilvl="6">
@@ -4591,7 +6293,7 @@
       </w:rPr>
     </w:lvl>
   </w:abstractNum>
-  <w:abstractNum w:abstractNumId="15" w15:restartNumberingAfterBreak="0">
+  <w:abstractNum w:abstractNumId="22" w15:restartNumberingAfterBreak="0">
     <w:nsid w:val="69553D2C"/>
     <w:multiLevelType w:val="multilevel"/>
     <w:tmpl w:val="AF68A3F8"/>
@@ -4704,11 +6406,11 @@
       </w:rPr>
     </w:lvl>
   </w:abstractNum>
-  <w:abstractNum w:abstractNumId="16" w15:restartNumberingAfterBreak="0">
+  <w:abstractNum w:abstractNumId="23" w15:restartNumberingAfterBreak="0">
     <w:nsid w:val="76A445D1"/>
     <w:multiLevelType w:val="hybridMultilevel"/>
-    <w:tmpl w:val="0CBCDBA4"/>
-    <w:lvl w:ilvl="0" w:tplc="CF7A3126">
+    <w:tmpl w:val="564E7E32"/>
+    <w:lvl w:ilvl="0" w:tplc="D8B88634">
       <w:start w:val="1"/>
       <w:numFmt w:val="decimal"/>
       <w:lvlText w:val="%1-"/>
@@ -4718,6 +6420,8 @@
       </w:pPr>
       <w:rPr>
         <w:rFonts w:ascii="Congenial" w:hAnsi="Congenial" w:hint="default"/>
+        <w:sz w:val="32"/>
+        <w:szCs w:val="32"/>
       </w:rPr>
     </w:lvl>
     <w:lvl w:ilvl="1" w:tplc="04090019" w:tentative="1">
@@ -4793,7 +6497,7 @@
       </w:pPr>
     </w:lvl>
   </w:abstractNum>
-  <w:abstractNum w:abstractNumId="17" w15:restartNumberingAfterBreak="0">
+  <w:abstractNum w:abstractNumId="24" w15:restartNumberingAfterBreak="0">
     <w:nsid w:val="78842391"/>
     <w:multiLevelType w:val="hybridMultilevel"/>
     <w:tmpl w:val="35D6B780"/>
@@ -4907,7 +6611,7 @@
       </w:rPr>
     </w:lvl>
   </w:abstractNum>
-  <w:abstractNum w:abstractNumId="18" w15:restartNumberingAfterBreak="0">
+  <w:abstractNum w:abstractNumId="25" w15:restartNumberingAfterBreak="0">
     <w:nsid w:val="7B3A25C2"/>
     <w:multiLevelType w:val="hybridMultilevel"/>
     <w:tmpl w:val="AA48FC46"/>
@@ -5022,19 +6726,19 @@
     </w:lvl>
   </w:abstractNum>
   <w:num w:numId="1" w16cid:durableId="1361472477">
-    <w:abstractNumId w:val="16"/>
+    <w:abstractNumId w:val="23"/>
   </w:num>
   <w:num w:numId="2" w16cid:durableId="1279799094">
     <w:abstractNumId w:val="0"/>
   </w:num>
   <w:num w:numId="3" w16cid:durableId="1098597332">
-    <w:abstractNumId w:val="12"/>
+    <w:abstractNumId w:val="18"/>
   </w:num>
   <w:num w:numId="4" w16cid:durableId="2018117549">
-    <w:abstractNumId w:val="6"/>
+    <w:abstractNumId w:val="11"/>
   </w:num>
   <w:num w:numId="5" w16cid:durableId="629701877">
-    <w:abstractNumId w:val="3"/>
+    <w:abstractNumId w:val="6"/>
   </w:num>
   <w:num w:numId="6" w16cid:durableId="76488912">
     <w:abstractNumId w:val="1"/>
@@ -5043,40 +6747,61 @@
     <w:abstractNumId w:val="2"/>
   </w:num>
   <w:num w:numId="8" w16cid:durableId="700738608">
-    <w:abstractNumId w:val="8"/>
+    <w:abstractNumId w:val="13"/>
   </w:num>
   <w:num w:numId="9" w16cid:durableId="691491690">
-    <w:abstractNumId w:val="13"/>
+    <w:abstractNumId w:val="19"/>
   </w:num>
   <w:num w:numId="10" w16cid:durableId="2000574193">
+    <w:abstractNumId w:val="9"/>
+  </w:num>
+  <w:num w:numId="11" w16cid:durableId="344744112">
+    <w:abstractNumId w:val="24"/>
+  </w:num>
+  <w:num w:numId="12" w16cid:durableId="305168346">
+    <w:abstractNumId w:val="21"/>
+  </w:num>
+  <w:num w:numId="13" w16cid:durableId="1139766847">
+    <w:abstractNumId w:val="16"/>
+  </w:num>
+  <w:num w:numId="14" w16cid:durableId="174685517">
+    <w:abstractNumId w:val="14"/>
+  </w:num>
+  <w:num w:numId="15" w16cid:durableId="1244727817">
+    <w:abstractNumId w:val="7"/>
+  </w:num>
+  <w:num w:numId="16" w16cid:durableId="1927839150">
+    <w:abstractNumId w:val="22"/>
+  </w:num>
+  <w:num w:numId="17" w16cid:durableId="1807892725">
+    <w:abstractNumId w:val="15"/>
+  </w:num>
+  <w:num w:numId="18" w16cid:durableId="1659916657">
+    <w:abstractNumId w:val="12"/>
+  </w:num>
+  <w:num w:numId="19" w16cid:durableId="1349719824">
+    <w:abstractNumId w:val="25"/>
+  </w:num>
+  <w:num w:numId="20" w16cid:durableId="357631266">
+    <w:abstractNumId w:val="3"/>
+  </w:num>
+  <w:num w:numId="21" w16cid:durableId="342129426">
+    <w:abstractNumId w:val="10"/>
+  </w:num>
+  <w:num w:numId="22" w16cid:durableId="520624825">
     <w:abstractNumId w:val="5"/>
   </w:num>
-  <w:num w:numId="11" w16cid:durableId="344744112">
+  <w:num w:numId="23" w16cid:durableId="2117164879">
+    <w:abstractNumId w:val="4"/>
+  </w:num>
+  <w:num w:numId="24" w16cid:durableId="1374227334">
+    <w:abstractNumId w:val="20"/>
+  </w:num>
+  <w:num w:numId="25" w16cid:durableId="502430179">
     <w:abstractNumId w:val="17"/>
   </w:num>
-  <w:num w:numId="12" w16cid:durableId="305168346">
-    <w:abstractNumId w:val="14"/>
-  </w:num>
-  <w:num w:numId="13" w16cid:durableId="1139766847">
-    <w:abstractNumId w:val="11"/>
-  </w:num>
-  <w:num w:numId="14" w16cid:durableId="174685517">
-    <w:abstractNumId w:val="9"/>
-  </w:num>
-  <w:num w:numId="15" w16cid:durableId="1244727817">
-    <w:abstractNumId w:val="4"/>
-  </w:num>
-  <w:num w:numId="16" w16cid:durableId="1927839150">
-    <w:abstractNumId w:val="15"/>
-  </w:num>
-  <w:num w:numId="17" w16cid:durableId="1807892725">
-    <w:abstractNumId w:val="10"/>
-  </w:num>
-  <w:num w:numId="18" w16cid:durableId="1659916657">
-    <w:abstractNumId w:val="7"/>
-  </w:num>
-  <w:num w:numId="19" w16cid:durableId="1349719824">
-    <w:abstractNumId w:val="18"/>
+  <w:num w:numId="26" w16cid:durableId="834151326">
+    <w:abstractNumId w:val="8"/>
   </w:num>
 </w:numbering>
 </file>
@@ -5692,6 +7417,7 @@
   <w:style w:type="character" w:default="1" w:styleId="DefaultParagraphFont">
     <w:name w:val="Default Paragraph Font"/>
     <w:uiPriority w:val="1"/>
+    <w:semiHidden/>
     <w:unhideWhenUsed/>
   </w:style>
   <w:style w:type="table" w:default="1" w:styleId="TableNormal">

</xml_diff>